<commit_message>
Make some additional changes
</commit_message>
<xml_diff>
--- a/report/Report.docx
+++ b/report/Report.docx
@@ -1,6 +1,6 @@
 
 <file path=word/document.xml><?xml version="1.0" encoding="utf-8"?>
-<w:document xmlns:wpc="http://schemas.microsoft.com/office/word/2010/wordprocessingCanvas" xmlns:cx="http://schemas.microsoft.com/office/drawing/2014/chartex" xmlns:cx1="http://schemas.microsoft.com/office/drawing/2015/9/8/chartex" xmlns:cx2="http://schemas.microsoft.com/office/drawing/2015/10/21/chartex" xmlns:mc="http://schemas.openxmlformats.org/markup-compatibility/2006" xmlns:o="urn:schemas-microsoft-com:office:office" xmlns:r="http://schemas.openxmlformats.org/officeDocument/2006/relationships" xmlns:m="http://schemas.openxmlformats.org/officeDocument/2006/math" xmlns:v="urn:schemas-microsoft-com:vml" xmlns:wp14="http://schemas.microsoft.com/office/word/2010/wordprocessingDrawing" xmlns:wp="http://schemas.openxmlformats.org/drawingml/2006/wordprocessingDrawing" xmlns:w10="urn:schemas-microsoft-com:office:word" xmlns:w="http://schemas.openxmlformats.org/wordprocessingml/2006/main" xmlns:w14="http://schemas.microsoft.com/office/word/2010/wordml" xmlns:w15="http://schemas.microsoft.com/office/word/2012/wordml" xmlns:w16se="http://schemas.microsoft.com/office/word/2015/wordml/symex" xmlns:wpg="http://schemas.microsoft.com/office/word/2010/wordprocessingGroup" xmlns:wpi="http://schemas.microsoft.com/office/word/2010/wordprocessingInk" xmlns:wne="http://schemas.microsoft.com/office/word/2006/wordml" xmlns:wps="http://schemas.microsoft.com/office/word/2010/wordprocessingShape" mc:Ignorable="w14 w15 w16se wp14">
+<w:document xmlns:wpc="http://schemas.microsoft.com/office/word/2010/wordprocessingCanvas" xmlns:mo="http://schemas.microsoft.com/office/mac/office/2008/main" xmlns:mc="http://schemas.openxmlformats.org/markup-compatibility/2006" xmlns:mv="urn:schemas-microsoft-com:mac:vml" xmlns:o="urn:schemas-microsoft-com:office:office" xmlns:r="http://schemas.openxmlformats.org/officeDocument/2006/relationships" xmlns:m="http://schemas.openxmlformats.org/officeDocument/2006/math" xmlns:v="urn:schemas-microsoft-com:vml" xmlns:wp14="http://schemas.microsoft.com/office/word/2010/wordprocessingDrawing" xmlns:wp="http://schemas.openxmlformats.org/drawingml/2006/wordprocessingDrawing" xmlns:w10="urn:schemas-microsoft-com:office:word" xmlns:w="http://schemas.openxmlformats.org/wordprocessingml/2006/main" xmlns:w14="http://schemas.microsoft.com/office/word/2010/wordml" xmlns:w15="http://schemas.microsoft.com/office/word/2012/wordml" xmlns:wpg="http://schemas.microsoft.com/office/word/2010/wordprocessingGroup" xmlns:wpi="http://schemas.microsoft.com/office/word/2010/wordprocessingInk" xmlns:wne="http://schemas.microsoft.com/office/word/2006/wordml" xmlns:wps="http://schemas.microsoft.com/office/word/2010/wordprocessingShape" mc:Ignorable="w14 w15 wp14">
   <w:body>
     <w:sdt>
       <w:sdtPr>
@@ -33,24 +33,27 @@
               <w:rFonts w:asciiTheme="minorHAnsi" w:hAnsiTheme="minorHAnsi"/>
             </w:rPr>
           </w:pPr>
+          <w:proofErr w:type="spellStart"/>
           <w:r>
             <w:rPr>
               <w:rFonts w:asciiTheme="minorHAnsi" w:hAnsiTheme="minorHAnsi"/>
             </w:rPr>
             <w:t>Contents</w:t>
           </w:r>
+          <w:proofErr w:type="spellEnd"/>
         </w:p>
         <w:p>
           <w:pPr>
             <w:pStyle w:val="TOC1"/>
             <w:tabs>
-              <w:tab w:val="left" w:pos="440"/>
+              <w:tab w:val="left" w:pos="480"/>
               <w:tab w:val="right" w:leader="dot" w:pos="10214"/>
             </w:tabs>
-            <w:spacing w:line="240" w:lineRule="auto"/>
-            <w:jc w:val="both"/>
             <w:rPr>
+              <w:rFonts w:eastAsiaTheme="minorEastAsia"/>
               <w:noProof/>
+              <w:sz w:val="24"/>
+              <w:szCs w:val="24"/>
             </w:rPr>
           </w:pPr>
           <w:r>
@@ -62,7 +65,7 @@
           <w:r>
             <w:fldChar w:fldCharType="separate"/>
           </w:r>
-          <w:hyperlink w:anchor="_Toc452477720" w:history="1">
+          <w:hyperlink w:anchor="_Toc453337607" w:history="1">
             <w:r>
               <w:rPr>
                 <w:rStyle w:val="Hyperlink"/>
@@ -72,7 +75,10 @@
             </w:r>
             <w:r>
               <w:rPr>
+                <w:rFonts w:eastAsiaTheme="minorEastAsia"/>
                 <w:noProof/>
+                <w:sz w:val="24"/>
+                <w:szCs w:val="24"/>
               </w:rPr>
               <w:tab/>
             </w:r>
@@ -102,7 +108,7 @@
                 <w:noProof/>
                 <w:webHidden/>
               </w:rPr>
-              <w:instrText xml:space="preserve"> PAGEREF _Toc452477720 \h </w:instrText>
+              <w:instrText xml:space="preserve"> PAGEREF _Toc453337607 \h </w:instrText>
             </w:r>
             <w:r>
               <w:rPr>
@@ -123,6 +129,186 @@
                 <w:webHidden/>
               </w:rPr>
               <w:t>2</w:t>
+            </w:r>
+            <w:r>
+              <w:rPr>
+                <w:noProof/>
+                <w:webHidden/>
+              </w:rPr>
+              <w:fldChar w:fldCharType="end"/>
+            </w:r>
+          </w:hyperlink>
+        </w:p>
+        <w:p>
+          <w:pPr>
+            <w:pStyle w:val="TOC1"/>
+            <w:tabs>
+              <w:tab w:val="left" w:pos="480"/>
+              <w:tab w:val="right" w:leader="dot" w:pos="10214"/>
+            </w:tabs>
+            <w:rPr>
+              <w:rFonts w:eastAsiaTheme="minorEastAsia"/>
+              <w:noProof/>
+              <w:sz w:val="24"/>
+              <w:szCs w:val="24"/>
+            </w:rPr>
+          </w:pPr>
+          <w:hyperlink w:anchor="_Toc453337608" w:history="1">
+            <w:r>
+              <w:rPr>
+                <w:rStyle w:val="Hyperlink"/>
+                <w:noProof/>
+                <w:lang w:val="es-MX"/>
+              </w:rPr>
+              <w:t>2</w:t>
+            </w:r>
+            <w:r>
+              <w:rPr>
+                <w:rFonts w:eastAsiaTheme="minorEastAsia"/>
+                <w:noProof/>
+                <w:sz w:val="24"/>
+                <w:szCs w:val="24"/>
+              </w:rPr>
+              <w:tab/>
+            </w:r>
+            <w:r>
+              <w:rPr>
+                <w:rStyle w:val="Hyperlink"/>
+                <w:noProof/>
+                <w:lang w:val="es-MX"/>
+              </w:rPr>
+              <w:t>Modelo Entidad-Relación.</w:t>
+            </w:r>
+            <w:r>
+              <w:rPr>
+                <w:noProof/>
+                <w:webHidden/>
+              </w:rPr>
+              <w:tab/>
+            </w:r>
+            <w:r>
+              <w:rPr>
+                <w:noProof/>
+                <w:webHidden/>
+              </w:rPr>
+              <w:fldChar w:fldCharType="begin"/>
+            </w:r>
+            <w:r>
+              <w:rPr>
+                <w:noProof/>
+                <w:webHidden/>
+              </w:rPr>
+              <w:instrText xml:space="preserve"> PAGEREF _Toc453337608 \h </w:instrText>
+            </w:r>
+            <w:r>
+              <w:rPr>
+                <w:noProof/>
+                <w:webHidden/>
+              </w:rPr>
+            </w:r>
+            <w:r>
+              <w:rPr>
+                <w:noProof/>
+                <w:webHidden/>
+              </w:rPr>
+              <w:fldChar w:fldCharType="separate"/>
+            </w:r>
+            <w:r>
+              <w:rPr>
+                <w:noProof/>
+                <w:webHidden/>
+              </w:rPr>
+              <w:t>4</w:t>
+            </w:r>
+            <w:r>
+              <w:rPr>
+                <w:noProof/>
+                <w:webHidden/>
+              </w:rPr>
+              <w:fldChar w:fldCharType="end"/>
+            </w:r>
+          </w:hyperlink>
+        </w:p>
+        <w:p>
+          <w:pPr>
+            <w:pStyle w:val="TOC1"/>
+            <w:tabs>
+              <w:tab w:val="left" w:pos="480"/>
+              <w:tab w:val="right" w:leader="dot" w:pos="10214"/>
+            </w:tabs>
+            <w:rPr>
+              <w:rFonts w:eastAsiaTheme="minorEastAsia"/>
+              <w:noProof/>
+              <w:sz w:val="24"/>
+              <w:szCs w:val="24"/>
+            </w:rPr>
+          </w:pPr>
+          <w:hyperlink w:anchor="_Toc453337609" w:history="1">
+            <w:r>
+              <w:rPr>
+                <w:rStyle w:val="Hyperlink"/>
+                <w:noProof/>
+                <w:lang w:val="es-MX"/>
+              </w:rPr>
+              <w:t>3</w:t>
+            </w:r>
+            <w:r>
+              <w:rPr>
+                <w:rFonts w:eastAsiaTheme="minorEastAsia"/>
+                <w:noProof/>
+                <w:sz w:val="24"/>
+                <w:szCs w:val="24"/>
+              </w:rPr>
+              <w:tab/>
+            </w:r>
+            <w:r>
+              <w:rPr>
+                <w:rStyle w:val="Hyperlink"/>
+                <w:noProof/>
+                <w:lang w:val="es-MX"/>
+              </w:rPr>
+              <w:t>Descrición de las tablas</w:t>
+            </w:r>
+            <w:r>
+              <w:rPr>
+                <w:noProof/>
+                <w:webHidden/>
+              </w:rPr>
+              <w:tab/>
+            </w:r>
+            <w:r>
+              <w:rPr>
+                <w:noProof/>
+                <w:webHidden/>
+              </w:rPr>
+              <w:fldChar w:fldCharType="begin"/>
+            </w:r>
+            <w:r>
+              <w:rPr>
+                <w:noProof/>
+                <w:webHidden/>
+              </w:rPr>
+              <w:instrText xml:space="preserve"> PAGEREF _Toc453337609 \h </w:instrText>
+            </w:r>
+            <w:r>
+              <w:rPr>
+                <w:noProof/>
+                <w:webHidden/>
+              </w:rPr>
+            </w:r>
+            <w:r>
+              <w:rPr>
+                <w:noProof/>
+                <w:webHidden/>
+              </w:rPr>
+              <w:fldChar w:fldCharType="separate"/>
+            </w:r>
+            <w:r>
+              <w:rPr>
+                <w:noProof/>
+                <w:webHidden/>
+              </w:rPr>
+              <w:t>5</w:t>
             </w:r>
             <w:r>
               <w:rPr>
@@ -187,21 +373,13 @@
           <w:rFonts w:asciiTheme="minorHAnsi" w:hAnsiTheme="minorHAnsi"/>
         </w:rPr>
       </w:pPr>
-      <w:bookmarkStart w:id="0" w:name="_Toc452477720"/>
-      <w:proofErr w:type="spellStart"/>
+      <w:bookmarkStart w:id="0" w:name="_Toc453337607"/>
       <w:r>
         <w:rPr>
           <w:rFonts w:asciiTheme="minorHAnsi" w:hAnsiTheme="minorHAnsi"/>
         </w:rPr>
         <w:lastRenderedPageBreak/>
-        <w:t>Problema</w:t>
-      </w:r>
-      <w:proofErr w:type="spellEnd"/>
-      <w:r>
-        <w:rPr>
-          <w:rFonts w:asciiTheme="minorHAnsi" w:hAnsiTheme="minorHAnsi"/>
-        </w:rPr>
-        <w:t>.</w:t>
+        <w:t>Problema.</w:t>
       </w:r>
       <w:bookmarkEnd w:id="0"/>
     </w:p>
@@ -223,21 +401,7 @@
         <w:rPr>
           <w:lang w:val="es-MX"/>
         </w:rPr>
-        <w:t xml:space="preserve">La federación de planetas Alfa </w:t>
-      </w:r>
-      <w:proofErr w:type="spellStart"/>
-      <w:r>
-        <w:rPr>
-          <w:lang w:val="es-MX"/>
-        </w:rPr>
-        <w:t>Centauri</w:t>
-      </w:r>
-      <w:proofErr w:type="spellEnd"/>
-      <w:r>
-        <w:rPr>
-          <w:lang w:val="es-MX"/>
-        </w:rPr>
-        <w:t>, en colaboración con otras confederaciones han decidido realizar una exploración científica de los planetas del sector denominado Gama 3XY para conocer la composición y vida existente en cada uno de los planetas, por lo que desea una base de datos que le ayude a recabar dicha información, considere lo siguiente:</w:t>
+        <w:t>La federación de planetas Alfa Centauri, en colaboración con otras confederaciones han decidido realizar una exploración científica de los planetas del sector denominado Gama 3XY para conocer la composición y vida existente en cada uno de los planetas, por lo que desea una base de datos que le ayude a recabar dicha información, considere lo siguiente:</w:t>
       </w:r>
     </w:p>
     <w:p>
@@ -423,37 +587,7 @@
         <w:rPr>
           <w:lang w:val="es-MX"/>
         </w:rPr>
-        <w:t xml:space="preserve"> </w:t>
-      </w:r>
-      <w:r>
-        <w:rPr>
-          <w:lang w:val="es-MX"/>
-        </w:rPr>
-        <w:t>la mayor cantidad de alime</w:t>
-      </w:r>
-      <w:r>
-        <w:rPr>
-          <w:lang w:val="es-MX"/>
-        </w:rPr>
-        <w:t>ntos para cada especie en cada área y cuá</w:t>
-      </w:r>
-      <w:r>
-        <w:rPr>
-          <w:lang w:val="es-MX"/>
-        </w:rPr>
-        <w:t>l de estos es la</w:t>
-      </w:r>
-      <w:r>
-        <w:rPr>
-          <w:lang w:val="es-MX"/>
-        </w:rPr>
-        <w:t xml:space="preserve"> principal fuente de alimentació</w:t>
-      </w:r>
-      <w:r>
-        <w:rPr>
-          <w:lang w:val="es-MX"/>
-        </w:rPr>
-        <w:t>n.</w:t>
+        <w:t xml:space="preserve"> la mayor cantidad de alimentos para cada especie en cada área y cuál de estos es la principal fuente de alimentación.</w:t>
       </w:r>
     </w:p>
     <w:p>
@@ -468,31 +602,7 @@
         <w:rPr>
           <w:lang w:val="es-MX"/>
         </w:rPr>
-        <w:t>Del personal de la nave inte</w:t>
-      </w:r>
-      <w:r>
-        <w:rPr>
-          <w:lang w:val="es-MX"/>
-        </w:rPr>
-        <w:t>resa su nombre, rango y categoría actual, así</w:t>
-      </w:r>
-      <w:r>
-        <w:rPr>
-          <w:lang w:val="es-MX"/>
-        </w:rPr>
-        <w:t xml:space="preserve"> como de </w:t>
-      </w:r>
-      <w:r>
-        <w:rPr>
-          <w:lang w:val="es-MX"/>
-        </w:rPr>
-        <w:t>qué</w:t>
-      </w:r>
-      <w:r>
-        <w:rPr>
-          <w:lang w:val="es-MX"/>
-        </w:rPr>
-        <w:t xml:space="preserve"> tipo es, los posibles tipos son los siguientes:</w:t>
+        <w:t>Del personal de la nave interesa su nombre, rango y categoría actual, así como de qué tipo es, los posibles tipos son los siguientes:</w:t>
       </w:r>
     </w:p>
     <w:p>
@@ -534,35 +644,7 @@
           <w:rFonts w:asciiTheme="minorHAnsi" w:hAnsiTheme="minorHAnsi"/>
           <w:lang w:val="es-MX"/>
         </w:rPr>
-        <w:t>Zoólogos</w:t>
-      </w:r>
-      <w:r>
-        <w:rPr>
-          <w:rFonts w:asciiTheme="minorHAnsi" w:hAnsiTheme="minorHAnsi"/>
-          <w:lang w:val="es-MX"/>
-        </w:rPr>
-        <w:t xml:space="preserve">, que son los </w:t>
-      </w:r>
-      <w:r>
-        <w:rPr>
-          <w:rFonts w:asciiTheme="minorHAnsi" w:hAnsiTheme="minorHAnsi"/>
-          <w:lang w:val="es-MX"/>
-        </w:rPr>
-        <w:t>únicos</w:t>
-      </w:r>
-      <w:r>
-        <w:rPr>
-          <w:rFonts w:asciiTheme="minorHAnsi" w:hAnsiTheme="minorHAnsi"/>
-          <w:lang w:val="es-MX"/>
-        </w:rPr>
-        <w:t xml:space="preserve"> que llevan a cabo </w:t>
-      </w:r>
-      <w:r>
-        <w:rPr>
-          <w:rFonts w:asciiTheme="minorHAnsi" w:hAnsiTheme="minorHAnsi"/>
-          <w:lang w:val="es-MX"/>
-        </w:rPr>
-        <w:t>investigaciones sobre la fauna.</w:t>
+        <w:t>Zoólogos, que son los únicos que llevan a cabo investigaciones sobre la fauna.</w:t>
       </w:r>
     </w:p>
     <w:p>
@@ -583,45 +665,8 @@
           <w:rFonts w:asciiTheme="minorHAnsi" w:hAnsiTheme="minorHAnsi"/>
           <w:lang w:val="es-MX"/>
         </w:rPr>
-        <w:t>Botánicos</w:t>
-      </w:r>
-      <w:r>
-        <w:rPr>
-          <w:rFonts w:asciiTheme="minorHAnsi" w:hAnsiTheme="minorHAnsi"/>
-          <w:lang w:val="es-MX"/>
-        </w:rPr>
-        <w:t xml:space="preserve">, Son los </w:t>
-      </w:r>
-      <w:r>
-        <w:rPr>
-          <w:rFonts w:asciiTheme="minorHAnsi" w:hAnsiTheme="minorHAnsi"/>
-          <w:lang w:val="es-MX"/>
-        </w:rPr>
-        <w:t>únicos</w:t>
-      </w:r>
-      <w:r>
-        <w:rPr>
-          <w:rFonts w:asciiTheme="minorHAnsi" w:hAnsiTheme="minorHAnsi"/>
-          <w:lang w:val="es-MX"/>
-        </w:rPr>
-        <w:t xml:space="preserve"> que realizan </w:t>
-      </w:r>
-      <w:r>
-        <w:rPr>
-          <w:rFonts w:asciiTheme="minorHAnsi" w:hAnsiTheme="minorHAnsi"/>
-          <w:lang w:val="es-MX"/>
-        </w:rPr>
-        <w:t xml:space="preserve">investigación sobre la </w:t>
-      </w:r>
-      <w:proofErr w:type="spellStart"/>
-      <w:r>
-        <w:rPr>
-          <w:rFonts w:asciiTheme="minorHAnsi" w:hAnsiTheme="minorHAnsi"/>
-          <w:lang w:val="es-MX"/>
-        </w:rPr>
-        <w:t>flora.</w:t>
-      </w:r>
-      <w:proofErr w:type="spellEnd"/>
+        <w:t>Botánicos, Son los únicos que realizan investigación sobre la flora.</w:t>
+      </w:r>
     </w:p>
     <w:p>
       <w:pPr>
@@ -642,35 +687,7 @@
           <w:lang w:val="es-MX"/>
         </w:rPr>
         <w:lastRenderedPageBreak/>
-        <w:t>Geólogos:</w:t>
-      </w:r>
-      <w:r>
-        <w:rPr>
-          <w:rFonts w:asciiTheme="minorHAnsi" w:hAnsiTheme="minorHAnsi"/>
-          <w:lang w:val="es-MX"/>
-        </w:rPr>
-        <w:t xml:space="preserve"> Que son los </w:t>
-      </w:r>
-      <w:r>
-        <w:rPr>
-          <w:rFonts w:asciiTheme="minorHAnsi" w:hAnsiTheme="minorHAnsi"/>
-          <w:lang w:val="es-MX"/>
-        </w:rPr>
-        <w:t>únicos</w:t>
-      </w:r>
-      <w:r>
-        <w:rPr>
-          <w:rFonts w:asciiTheme="minorHAnsi" w:hAnsiTheme="minorHAnsi"/>
-          <w:lang w:val="es-MX"/>
-        </w:rPr>
-        <w:t xml:space="preserve"> que llevan a cabo investigaciones acerca de las di</w:t>
-      </w:r>
-      <w:r>
-        <w:rPr>
-          <w:rFonts w:asciiTheme="minorHAnsi" w:hAnsiTheme="minorHAnsi"/>
-          <w:lang w:val="es-MX"/>
-        </w:rPr>
-        <w:t>ferentes sustancias del planeta.</w:t>
+        <w:t>Geólogos: Que son los únicos que llevan a cabo investigaciones acerca de las diferentes sustancias del planeta.</w:t>
       </w:r>
     </w:p>
     <w:p>
@@ -691,14 +708,7 @@
           <w:rFonts w:asciiTheme="minorHAnsi" w:hAnsiTheme="minorHAnsi"/>
           <w:lang w:val="es-MX"/>
         </w:rPr>
-        <w:t>Mantenimiento, que son los encargados de mantener en co</w:t>
-      </w:r>
-      <w:r>
-        <w:rPr>
-          <w:rFonts w:asciiTheme="minorHAnsi" w:hAnsiTheme="minorHAnsi"/>
-          <w:lang w:val="es-MX"/>
-        </w:rPr>
-        <w:t>rrecto funcionamiento las naves.</w:t>
+        <w:t>Mantenimiento, que son los encargados de mantener en correcto funcionamiento las naves.</w:t>
       </w:r>
     </w:p>
     <w:p>
@@ -719,14 +729,7 @@
           <w:rFonts w:asciiTheme="minorHAnsi" w:hAnsiTheme="minorHAnsi"/>
           <w:lang w:val="es-MX"/>
         </w:rPr>
-        <w:t xml:space="preserve">Militares, que son los encargados de proteger a todo el personal y las naves contra cualquier </w:t>
-      </w:r>
-      <w:r>
-        <w:rPr>
-          <w:rFonts w:asciiTheme="minorHAnsi" w:hAnsiTheme="minorHAnsi"/>
-          <w:lang w:val="es-MX"/>
-        </w:rPr>
-        <w:t>agresión.</w:t>
+        <w:t>Militares, que son los encargados de proteger a todo el personal y las naves contra cualquier agresión.</w:t>
       </w:r>
     </w:p>
     <w:p>
@@ -743,23 +746,7 @@
           <w:rFonts w:asciiTheme="minorHAnsi" w:hAnsiTheme="minorHAnsi"/>
           <w:lang w:val="es-MX"/>
         </w:rPr>
-        <w:t xml:space="preserve">Los proyectos de investigación tienen un nombre, un propósito fecha de inicio y una fecha programada de finalización. Se pueden dividir a su vez en </w:t>
-      </w:r>
-      <w:proofErr w:type="spellStart"/>
-      <w:r>
-        <w:rPr>
-          <w:rFonts w:asciiTheme="minorHAnsi" w:hAnsiTheme="minorHAnsi"/>
-          <w:lang w:val="es-MX"/>
-        </w:rPr>
-        <w:t>subproyectos</w:t>
-      </w:r>
-      <w:proofErr w:type="spellEnd"/>
-      <w:r>
-        <w:rPr>
-          <w:rFonts w:asciiTheme="minorHAnsi" w:hAnsiTheme="minorHAnsi"/>
-          <w:lang w:val="es-MX"/>
-        </w:rPr>
-        <w:t xml:space="preserve"> y en caso de ser necesario tener continuaciones. Se realizan por equipos multidisciplinarios en los que participan personal de todos los tipos. En los que se establece una </w:t>
+        <w:t xml:space="preserve">Los proyectos de investigación tienen un nombre, un propósito fecha de inicio y una fecha programada de finalización. Se pueden dividir a su vez en subproyectos y en caso de ser necesario tener continuaciones. Se realizan por equipos multidisciplinarios en los que participan personal de todos los tipos. En los que se establece una </w:t>
       </w:r>
       <w:r>
         <w:rPr>
@@ -808,70 +795,21 @@
           <w:rFonts w:asciiTheme="minorHAnsi" w:hAnsiTheme="minorHAnsi"/>
           <w:lang w:val="es-MX"/>
         </w:rPr>
-        <w:t xml:space="preserve"> </w:t>
+        <w:t xml:space="preserve"> Están enfocados al análisis de ciertas plantas, tales como efectos curativos, venenos, inteligencia en determinada especie, aprendizaje</w:t>
       </w:r>
       <w:r>
         <w:rPr>
           <w:rFonts w:asciiTheme="minorHAnsi" w:hAnsiTheme="minorHAnsi"/>
           <w:lang w:val="es-MX"/>
         </w:rPr>
-        <w:t>Están</w:t>
+        <w:t xml:space="preserve"> del idioma de una especie, etc</w:t>
       </w:r>
       <w:r>
         <w:rPr>
           <w:rFonts w:asciiTheme="minorHAnsi" w:hAnsiTheme="minorHAnsi"/>
           <w:lang w:val="es-MX"/>
         </w:rPr>
-        <w:t xml:space="preserve"> enfocados al </w:t>
-      </w:r>
-      <w:r>
-        <w:rPr>
-          <w:rFonts w:asciiTheme="minorHAnsi" w:hAnsiTheme="minorHAnsi"/>
-          <w:lang w:val="es-MX"/>
-        </w:rPr>
-        <w:t>análisis</w:t>
-      </w:r>
-      <w:r>
-        <w:rPr>
-          <w:rFonts w:asciiTheme="minorHAnsi" w:hAnsiTheme="minorHAnsi"/>
-          <w:lang w:val="es-MX"/>
-        </w:rPr>
-        <w:t xml:space="preserve"> de ciertas plantas, tales como efectos curativos, venenos, inteligencia en determinada especie, aprendizaje</w:t>
-      </w:r>
-      <w:r>
-        <w:rPr>
-          <w:rFonts w:asciiTheme="minorHAnsi" w:hAnsiTheme="minorHAnsi"/>
-          <w:lang w:val="es-MX"/>
-        </w:rPr>
-        <w:t xml:space="preserve"> del idioma de una especie, etc</w:t>
-      </w:r>
-      <w:r>
-        <w:rPr>
-          <w:rFonts w:asciiTheme="minorHAnsi" w:hAnsiTheme="minorHAnsi"/>
-          <w:lang w:val="es-MX"/>
-        </w:rPr>
-        <w:t xml:space="preserve">. El </w:t>
-      </w:r>
-      <w:r>
-        <w:rPr>
-          <w:rFonts w:asciiTheme="minorHAnsi" w:hAnsiTheme="minorHAnsi"/>
-          <w:lang w:val="es-MX"/>
-        </w:rPr>
-        <w:t>líder</w:t>
-      </w:r>
-      <w:r>
-        <w:rPr>
-          <w:rFonts w:asciiTheme="minorHAnsi" w:hAnsiTheme="minorHAnsi"/>
-          <w:lang w:val="es-MX"/>
-        </w:rPr>
-        <w:t xml:space="preserve"> de estos obligatoriamente es un investigador </w:t>
-      </w:r>
-      <w:r>
-        <w:rPr>
-          <w:rFonts w:asciiTheme="minorHAnsi" w:hAnsiTheme="minorHAnsi"/>
-          <w:lang w:val="es-MX"/>
-        </w:rPr>
-        <w:t>botánico</w:t>
+        <w:t>. El líder de estos obligatoriamente es un investigador botánico</w:t>
       </w:r>
       <w:r>
         <w:rPr>
@@ -913,63 +851,21 @@
           <w:rFonts w:asciiTheme="minorHAnsi" w:hAnsiTheme="minorHAnsi"/>
           <w:lang w:val="es-MX"/>
         </w:rPr>
-        <w:t xml:space="preserve"> </w:t>
+        <w:t xml:space="preserve"> Están enfocados al análisis</w:t>
       </w:r>
       <w:r>
         <w:rPr>
           <w:rFonts w:asciiTheme="minorHAnsi" w:hAnsiTheme="minorHAnsi"/>
           <w:lang w:val="es-MX"/>
         </w:rPr>
-        <w:t>Están</w:t>
+        <w:t xml:space="preserve"> de cierto</w:t>
       </w:r>
       <w:r>
         <w:rPr>
           <w:rFonts w:asciiTheme="minorHAnsi" w:hAnsiTheme="minorHAnsi"/>
           <w:lang w:val="es-MX"/>
         </w:rPr>
-        <w:t xml:space="preserve"> enfocados al </w:t>
-      </w:r>
-      <w:r>
-        <w:rPr>
-          <w:rFonts w:asciiTheme="minorHAnsi" w:hAnsiTheme="minorHAnsi"/>
-          <w:lang w:val="es-MX"/>
-        </w:rPr>
-        <w:t>análisis</w:t>
-      </w:r>
-      <w:r>
-        <w:rPr>
-          <w:rFonts w:asciiTheme="minorHAnsi" w:hAnsiTheme="minorHAnsi"/>
-          <w:lang w:val="es-MX"/>
-        </w:rPr>
-        <w:t xml:space="preserve"> de cierto</w:t>
-      </w:r>
-      <w:r>
-        <w:rPr>
-          <w:rFonts w:asciiTheme="minorHAnsi" w:hAnsiTheme="minorHAnsi"/>
-          <w:lang w:val="es-MX"/>
-        </w:rPr>
-        <w:t xml:space="preserve">s animales, tales como efectos curativos, venenos, inteligencia en determinada especie, aprendizaje del idioma de una especie, etc. El </w:t>
-      </w:r>
-      <w:r>
-        <w:rPr>
-          <w:rFonts w:asciiTheme="minorHAnsi" w:hAnsiTheme="minorHAnsi"/>
-          <w:lang w:val="es-MX"/>
-        </w:rPr>
-        <w:t>líder</w:t>
-      </w:r>
-      <w:r>
-        <w:rPr>
-          <w:rFonts w:asciiTheme="minorHAnsi" w:hAnsiTheme="minorHAnsi"/>
-          <w:lang w:val="es-MX"/>
-        </w:rPr>
-        <w:t xml:space="preserve"> de estos obligatoriamente es un investigador </w:t>
-      </w:r>
-      <w:r>
-        <w:rPr>
-          <w:rFonts w:asciiTheme="minorHAnsi" w:hAnsiTheme="minorHAnsi"/>
-          <w:lang w:val="es-MX"/>
-        </w:rPr>
-        <w:t>zoólogo</w:t>
+        <w:t>s animales, tales como efectos curativos, venenos, inteligencia en determinada especie, aprendizaje del idioma de una especie, etc. El líder de estos obligatoriamente es un investigador zoólogo</w:t>
       </w:r>
       <w:r>
         <w:rPr>
@@ -1011,50 +907,2658 @@
           <w:rFonts w:asciiTheme="minorHAnsi" w:hAnsiTheme="minorHAnsi"/>
           <w:lang w:val="es-MX"/>
         </w:rPr>
-        <w:t xml:space="preserve"> Buscan determinar la cantidad existente de una determinada sustancia en el planeta para fijar el posible valor comercial o las propiedades de nuevas sustancias. El </w:t>
-      </w:r>
-      <w:r>
-        <w:rPr>
-          <w:rFonts w:asciiTheme="minorHAnsi" w:hAnsiTheme="minorHAnsi"/>
-          <w:lang w:val="es-MX"/>
-        </w:rPr>
-        <w:t>líder</w:t>
-      </w:r>
-      <w:r>
-        <w:rPr>
-          <w:rFonts w:asciiTheme="minorHAnsi" w:hAnsiTheme="minorHAnsi"/>
-          <w:lang w:val="es-MX"/>
-        </w:rPr>
-        <w:t xml:space="preserve"> de estos forzosamente es un investigador </w:t>
-      </w:r>
-      <w:r>
-        <w:rPr>
-          <w:rFonts w:asciiTheme="minorHAnsi" w:hAnsiTheme="minorHAnsi"/>
-          <w:lang w:val="es-MX"/>
-        </w:rPr>
-        <w:t>geólogo</w:t>
-      </w:r>
-      <w:r>
-        <w:rPr>
-          <w:rFonts w:asciiTheme="minorHAnsi" w:hAnsiTheme="minorHAnsi"/>
-          <w:lang w:val="es-MX"/>
-        </w:rPr>
-        <w:t>.</w:t>
-      </w:r>
-      <w:bookmarkStart w:id="1" w:name="_GoBack"/>
+        <w:t xml:space="preserve"> Buscan determinar la cantidad existente de una determinada sustancia en el planeta para fijar el posible valor comercial o las propiedades de nuevas sustancias. El líder de estos forzosamente es un investigador geólogo.</w:t>
+      </w:r>
+    </w:p>
+    <w:p>
+      <w:pPr>
+        <w:jc w:val="both"/>
+        <w:rPr>
+          <w:rFonts w:eastAsia="Times New Roman" w:cs="Times New Roman"/>
+          <w:sz w:val="24"/>
+          <w:szCs w:val="24"/>
+          <w:lang w:val="es-MX"/>
+        </w:rPr>
+      </w:pPr>
+      <w:r>
+        <w:rPr>
+          <w:lang w:val="es-MX"/>
+        </w:rPr>
+        <w:br w:type="page"/>
+      </w:r>
+    </w:p>
+    <w:p>
+      <w:pPr>
+        <w:jc w:val="both"/>
+        <w:rPr>
+          <w:lang w:val="es-MX"/>
+        </w:rPr>
+        <w:sectPr>
+          <w:pgSz w:w="12240" w:h="15840"/>
+          <w:pgMar w:top="1008" w:right="1008" w:bottom="1008" w:left="1008" w:header="720" w:footer="720" w:gutter="0"/>
+          <w:cols w:space="720"/>
+          <w:docGrid w:linePitch="360"/>
+        </w:sectPr>
+      </w:pPr>
+    </w:p>
+    <w:p>
+      <w:pPr>
+        <w:jc w:val="both"/>
+        <w:rPr>
+          <w:lang w:val="es-MX"/>
+        </w:rPr>
+      </w:pPr>
+    </w:p>
+    <w:p>
+      <w:pPr>
+        <w:pStyle w:val="Heading1"/>
+        <w:jc w:val="both"/>
+        <w:rPr>
+          <w:lang w:val="es-MX"/>
+        </w:rPr>
+      </w:pPr>
+      <w:bookmarkStart w:id="1" w:name="_Toc453337608"/>
+      <w:r>
+        <w:rPr>
+          <w:noProof/>
+        </w:rPr>
+        <w:drawing>
+          <wp:anchor distT="0" distB="0" distL="114300" distR="114300" simplePos="0" relativeHeight="251658240" behindDoc="0" locked="0" layoutInCell="1" allowOverlap="1" wp14:anchorId="75824C09" wp14:editId="740F925E">
+            <wp:simplePos x="0" y="0"/>
+            <wp:positionH relativeFrom="margin">
+              <wp:align>center</wp:align>
+            </wp:positionH>
+            <wp:positionV relativeFrom="margin">
+              <wp:posOffset>967740</wp:posOffset>
+            </wp:positionV>
+            <wp:extent cx="11234420" cy="17983200"/>
+            <wp:effectExtent l="0" t="0" r="0" b="0"/>
+            <wp:wrapSquare wrapText="bothSides"/>
+            <wp:docPr id="6" name="Picture 6"/>
+            <wp:cNvGraphicFramePr>
+              <a:graphicFrameLocks xmlns:a="http://schemas.openxmlformats.org/drawingml/2006/main" noChangeAspect="1"/>
+            </wp:cNvGraphicFramePr>
+            <a:graphic xmlns:a="http://schemas.openxmlformats.org/drawingml/2006/main">
+              <a:graphicData uri="http://schemas.openxmlformats.org/drawingml/2006/picture">
+                <pic:pic xmlns:pic="http://schemas.openxmlformats.org/drawingml/2006/picture">
+                  <pic:nvPicPr>
+                    <pic:cNvPr id="6" name="ERDiagram.png"/>
+                    <pic:cNvPicPr/>
+                  </pic:nvPicPr>
+                  <pic:blipFill>
+                    <a:blip r:embed="rId6">
+                      <a:extLst>
+                        <a:ext uri="{28A0092B-C50C-407E-A947-70E740481C1C}">
+                          <a14:useLocalDpi xmlns:a14="http://schemas.microsoft.com/office/drawing/2010/main" val="0"/>
+                        </a:ext>
+                      </a:extLst>
+                    </a:blip>
+                    <a:stretch>
+                      <a:fillRect/>
+                    </a:stretch>
+                  </pic:blipFill>
+                  <pic:spPr>
+                    <a:xfrm>
+                      <a:off x="0" y="0"/>
+                      <a:ext cx="11234420" cy="17983200"/>
+                    </a:xfrm>
+                    <a:prstGeom prst="rect">
+                      <a:avLst/>
+                    </a:prstGeom>
+                  </pic:spPr>
+                </pic:pic>
+              </a:graphicData>
+            </a:graphic>
+            <wp14:sizeRelH relativeFrom="page">
+              <wp14:pctWidth>0</wp14:pctWidth>
+            </wp14:sizeRelH>
+            <wp14:sizeRelV relativeFrom="page">
+              <wp14:pctHeight>0</wp14:pctHeight>
+            </wp14:sizeRelV>
+          </wp:anchor>
+        </w:drawing>
+      </w:r>
+      <w:r>
+        <w:rPr>
+          <w:lang w:val="es-MX"/>
+        </w:rPr>
+        <w:t>Modelo Entidad-Relación.</w:t>
+      </w:r>
       <w:bookmarkEnd w:id="1"/>
     </w:p>
     <w:p>
       <w:pPr>
-        <w:spacing w:line="240" w:lineRule="auto"/>
+        <w:pStyle w:val="Heading1"/>
+        <w:rPr>
+          <w:lang w:val="es-MX"/>
+        </w:rPr>
+        <w:sectPr>
+          <w:pgSz w:w="21540" w:h="31680" w:code="1"/>
+          <w:pgMar w:top="1008" w:right="1008" w:bottom="1008" w:left="1008" w:header="720" w:footer="720" w:gutter="0"/>
+          <w:cols w:space="720"/>
+          <w:docGrid w:linePitch="360"/>
+        </w:sectPr>
+      </w:pPr>
+    </w:p>
+    <w:p>
+      <w:pPr>
+        <w:pStyle w:val="Heading1"/>
+        <w:rPr>
+          <w:lang w:val="es-MX"/>
+        </w:rPr>
+      </w:pPr>
+      <w:bookmarkStart w:id="2" w:name="_Toc453337609"/>
+      <w:r>
+        <w:rPr>
+          <w:lang w:val="es-MX"/>
+        </w:rPr>
+        <w:lastRenderedPageBreak/>
+        <w:t>Descrición de las tablas</w:t>
+      </w:r>
+      <w:bookmarkEnd w:id="2"/>
+    </w:p>
+    <w:p/>
+    <w:p>
+      <w:pPr>
+        <w:pStyle w:val="ListParagraph"/>
+        <w:numPr>
+          <w:ilvl w:val="0"/>
+          <w:numId w:val="7"/>
+        </w:numPr>
         <w:jc w:val="both"/>
-        <w:rPr>
-          <w:lang w:val="es-MX"/>
-        </w:rPr>
+      </w:pPr>
+      <w:proofErr w:type="spellStart"/>
+      <w:r>
+        <w:t>Federacion</w:t>
+      </w:r>
+      <w:proofErr w:type="spellEnd"/>
+    </w:p>
+    <w:p>
+      <w:pPr>
+        <w:jc w:val="both"/>
+      </w:pPr>
+      <w:r>
+        <w:t xml:space="preserve">Esta tabla representa cada </w:t>
+      </w:r>
+      <w:proofErr w:type="spellStart"/>
+      <w:r>
+        <w:t>un</w:t>
+      </w:r>
+      <w:proofErr w:type="spellEnd"/>
+      <w:r>
+        <w:t xml:space="preserve"> de las </w:t>
+      </w:r>
+      <w:r>
+        <w:t>federaciones</w:t>
+      </w:r>
+      <w:bookmarkStart w:id="3" w:name="_GoBack"/>
+      <w:bookmarkEnd w:id="3"/>
+      <w:r>
+        <w:t>.</w:t>
+      </w:r>
+    </w:p>
+    <w:tbl>
+      <w:tblPr>
+        <w:tblStyle w:val="TableGrid"/>
+        <w:tblW w:w="0" w:type="auto"/>
+        <w:tblLook w:val="04A0" w:firstRow="1" w:lastRow="0" w:firstColumn="1" w:lastColumn="0" w:noHBand="0" w:noVBand="1"/>
+      </w:tblPr>
+      <w:tblGrid>
+        <w:gridCol w:w="2042"/>
+        <w:gridCol w:w="2043"/>
+        <w:gridCol w:w="2043"/>
+        <w:gridCol w:w="2043"/>
+        <w:gridCol w:w="2043"/>
+      </w:tblGrid>
+      <w:tr>
+        <w:tc>
+          <w:tcPr>
+            <w:tcW w:w="2042" w:type="dxa"/>
+          </w:tcPr>
+          <w:p>
+            <w:pPr>
+              <w:jc w:val="both"/>
+            </w:pPr>
+            <w:r>
+              <w:t>Nombre</w:t>
+            </w:r>
+          </w:p>
+        </w:tc>
+        <w:tc>
+          <w:tcPr>
+            <w:tcW w:w="2043" w:type="dxa"/>
+          </w:tcPr>
+          <w:p>
+            <w:pPr>
+              <w:jc w:val="both"/>
+            </w:pPr>
+            <w:r>
+              <w:t>Tipo de Dato</w:t>
+            </w:r>
+          </w:p>
+        </w:tc>
+        <w:tc>
+          <w:tcPr>
+            <w:tcW w:w="2043" w:type="dxa"/>
+          </w:tcPr>
+          <w:p>
+            <w:pPr>
+              <w:jc w:val="both"/>
+            </w:pPr>
+            <w:r>
+              <w:t>Longitud</w:t>
+            </w:r>
+          </w:p>
+        </w:tc>
+        <w:tc>
+          <w:tcPr>
+            <w:tcW w:w="2043" w:type="dxa"/>
+          </w:tcPr>
+          <w:p>
+            <w:pPr>
+              <w:jc w:val="both"/>
+            </w:pPr>
+            <w:r>
+              <w:t>Descripción</w:t>
+            </w:r>
+          </w:p>
+        </w:tc>
+        <w:tc>
+          <w:tcPr>
+            <w:tcW w:w="2043" w:type="dxa"/>
+          </w:tcPr>
+          <w:p>
+            <w:pPr>
+              <w:jc w:val="both"/>
+            </w:pPr>
+            <w:r>
+              <w:t>Restricciones</w:t>
+            </w:r>
+          </w:p>
+        </w:tc>
+      </w:tr>
+      <w:tr>
+        <w:tc>
+          <w:tcPr>
+            <w:tcW w:w="2042" w:type="dxa"/>
+          </w:tcPr>
+          <w:p>
+            <w:pPr>
+              <w:jc w:val="both"/>
+            </w:pPr>
+            <w:proofErr w:type="spellStart"/>
+            <w:r>
+              <w:t>codigo</w:t>
+            </w:r>
+            <w:proofErr w:type="spellEnd"/>
+          </w:p>
+        </w:tc>
+        <w:tc>
+          <w:tcPr>
+            <w:tcW w:w="2043" w:type="dxa"/>
+          </w:tcPr>
+          <w:p>
+            <w:pPr>
+              <w:jc w:val="both"/>
+            </w:pPr>
+            <w:r>
+              <w:t>INT</w:t>
+            </w:r>
+          </w:p>
+        </w:tc>
+        <w:tc>
+          <w:tcPr>
+            <w:tcW w:w="2043" w:type="dxa"/>
+          </w:tcPr>
+          <w:p>
+            <w:pPr>
+              <w:jc w:val="both"/>
+            </w:pPr>
+          </w:p>
+        </w:tc>
+        <w:tc>
+          <w:tcPr>
+            <w:tcW w:w="2043" w:type="dxa"/>
+          </w:tcPr>
+          <w:p>
+            <w:pPr>
+              <w:jc w:val="both"/>
+            </w:pPr>
+            <w:r>
+              <w:t>Identificador de la tabla</w:t>
+            </w:r>
+          </w:p>
+        </w:tc>
+        <w:tc>
+          <w:tcPr>
+            <w:tcW w:w="2043" w:type="dxa"/>
+          </w:tcPr>
+          <w:p>
+            <w:pPr>
+              <w:jc w:val="both"/>
+            </w:pPr>
+            <w:proofErr w:type="spellStart"/>
+            <w:r>
+              <w:t>LLave</w:t>
+            </w:r>
+            <w:proofErr w:type="spellEnd"/>
+            <w:r>
+              <w:t xml:space="preserve"> primaria</w:t>
+            </w:r>
+          </w:p>
+        </w:tc>
+      </w:tr>
+      <w:tr>
+        <w:tc>
+          <w:tcPr>
+            <w:tcW w:w="2042" w:type="dxa"/>
+          </w:tcPr>
+          <w:p>
+            <w:pPr>
+              <w:jc w:val="both"/>
+            </w:pPr>
+            <w:r>
+              <w:t>nombre</w:t>
+            </w:r>
+          </w:p>
+        </w:tc>
+        <w:tc>
+          <w:tcPr>
+            <w:tcW w:w="2043" w:type="dxa"/>
+          </w:tcPr>
+          <w:p>
+            <w:pPr>
+              <w:jc w:val="both"/>
+            </w:pPr>
+            <w:r>
+              <w:t>VARCHAR</w:t>
+            </w:r>
+          </w:p>
+        </w:tc>
+        <w:tc>
+          <w:tcPr>
+            <w:tcW w:w="2043" w:type="dxa"/>
+          </w:tcPr>
+          <w:p>
+            <w:pPr>
+              <w:jc w:val="both"/>
+            </w:pPr>
+            <w:r>
+              <w:t>30</w:t>
+            </w:r>
+          </w:p>
+        </w:tc>
+        <w:tc>
+          <w:tcPr>
+            <w:tcW w:w="2043" w:type="dxa"/>
+          </w:tcPr>
+          <w:p>
+            <w:pPr>
+              <w:jc w:val="both"/>
+            </w:pPr>
+            <w:r>
+              <w:t>Nombre de la federación</w:t>
+            </w:r>
+          </w:p>
+        </w:tc>
+        <w:tc>
+          <w:tcPr>
+            <w:tcW w:w="2043" w:type="dxa"/>
+          </w:tcPr>
+          <w:p>
+            <w:pPr>
+              <w:jc w:val="both"/>
+            </w:pPr>
+          </w:p>
+        </w:tc>
+      </w:tr>
+      <w:tr>
+        <w:tc>
+          <w:tcPr>
+            <w:tcW w:w="2042" w:type="dxa"/>
+          </w:tcPr>
+          <w:p>
+            <w:pPr>
+              <w:jc w:val="both"/>
+            </w:pPr>
+            <w:proofErr w:type="spellStart"/>
+            <w:r>
+              <w:t>lider</w:t>
+            </w:r>
+            <w:proofErr w:type="spellEnd"/>
+          </w:p>
+        </w:tc>
+        <w:tc>
+          <w:tcPr>
+            <w:tcW w:w="2043" w:type="dxa"/>
+          </w:tcPr>
+          <w:p>
+            <w:pPr>
+              <w:jc w:val="both"/>
+            </w:pPr>
+            <w:r>
+              <w:t>VARCHAR</w:t>
+            </w:r>
+          </w:p>
+        </w:tc>
+        <w:tc>
+          <w:tcPr>
+            <w:tcW w:w="2043" w:type="dxa"/>
+          </w:tcPr>
+          <w:p>
+            <w:pPr>
+              <w:jc w:val="both"/>
+            </w:pPr>
+            <w:r>
+              <w:t>30</w:t>
+            </w:r>
+          </w:p>
+        </w:tc>
+        <w:tc>
+          <w:tcPr>
+            <w:tcW w:w="2043" w:type="dxa"/>
+          </w:tcPr>
+          <w:p>
+            <w:pPr>
+              <w:jc w:val="both"/>
+            </w:pPr>
+            <w:r>
+              <w:t xml:space="preserve">Nombre del </w:t>
+            </w:r>
+            <w:proofErr w:type="spellStart"/>
+            <w:r>
+              <w:t>lider</w:t>
+            </w:r>
+            <w:proofErr w:type="spellEnd"/>
+            <w:r>
+              <w:t xml:space="preserve"> de la federación</w:t>
+            </w:r>
+          </w:p>
+        </w:tc>
+        <w:tc>
+          <w:tcPr>
+            <w:tcW w:w="2043" w:type="dxa"/>
+          </w:tcPr>
+          <w:p>
+            <w:pPr>
+              <w:jc w:val="both"/>
+            </w:pPr>
+          </w:p>
+        </w:tc>
+      </w:tr>
+    </w:tbl>
+    <w:p>
+      <w:pPr>
+        <w:jc w:val="both"/>
+      </w:pPr>
+    </w:p>
+    <w:p>
+      <w:pPr>
+        <w:pStyle w:val="ListParagraph"/>
+        <w:numPr>
+          <w:ilvl w:val="0"/>
+          <w:numId w:val="7"/>
+        </w:numPr>
+        <w:jc w:val="both"/>
+      </w:pPr>
+      <w:r>
+        <w:t>Galaxia</w:t>
+      </w:r>
+    </w:p>
+    <w:p>
+      <w:pPr>
+        <w:jc w:val="both"/>
+      </w:pPr>
+      <w:r>
+        <w:t xml:space="preserve">Esta tabla representa </w:t>
+      </w:r>
+      <w:proofErr w:type="spellStart"/>
+      <w:r>
+        <w:t>ada</w:t>
+      </w:r>
+      <w:proofErr w:type="spellEnd"/>
+      <w:r>
+        <w:t xml:space="preserve"> una de las galaxias que hay.</w:t>
+      </w:r>
+    </w:p>
+    <w:tbl>
+      <w:tblPr>
+        <w:tblStyle w:val="TableGrid"/>
+        <w:tblW w:w="0" w:type="auto"/>
+        <w:tblLook w:val="04A0" w:firstRow="1" w:lastRow="0" w:firstColumn="1" w:lastColumn="0" w:noHBand="0" w:noVBand="1"/>
+      </w:tblPr>
+      <w:tblGrid>
+        <w:gridCol w:w="2042"/>
+        <w:gridCol w:w="2043"/>
+        <w:gridCol w:w="2043"/>
+        <w:gridCol w:w="2043"/>
+        <w:gridCol w:w="2043"/>
+      </w:tblGrid>
+      <w:tr>
+        <w:tc>
+          <w:tcPr>
+            <w:tcW w:w="2042" w:type="dxa"/>
+          </w:tcPr>
+          <w:p>
+            <w:pPr>
+              <w:jc w:val="both"/>
+            </w:pPr>
+            <w:r>
+              <w:t>Nombre</w:t>
+            </w:r>
+          </w:p>
+        </w:tc>
+        <w:tc>
+          <w:tcPr>
+            <w:tcW w:w="2043" w:type="dxa"/>
+          </w:tcPr>
+          <w:p>
+            <w:pPr>
+              <w:jc w:val="both"/>
+            </w:pPr>
+            <w:r>
+              <w:t>Tipo de Dato</w:t>
+            </w:r>
+          </w:p>
+        </w:tc>
+        <w:tc>
+          <w:tcPr>
+            <w:tcW w:w="2043" w:type="dxa"/>
+          </w:tcPr>
+          <w:p>
+            <w:pPr>
+              <w:jc w:val="both"/>
+            </w:pPr>
+            <w:r>
+              <w:t>Longitud</w:t>
+            </w:r>
+          </w:p>
+        </w:tc>
+        <w:tc>
+          <w:tcPr>
+            <w:tcW w:w="2043" w:type="dxa"/>
+          </w:tcPr>
+          <w:p>
+            <w:pPr>
+              <w:jc w:val="both"/>
+            </w:pPr>
+            <w:r>
+              <w:t>Descripción</w:t>
+            </w:r>
+          </w:p>
+        </w:tc>
+        <w:tc>
+          <w:tcPr>
+            <w:tcW w:w="2043" w:type="dxa"/>
+          </w:tcPr>
+          <w:p>
+            <w:pPr>
+              <w:jc w:val="both"/>
+            </w:pPr>
+            <w:proofErr w:type="spellStart"/>
+            <w:r>
+              <w:t>Rsetricciones</w:t>
+            </w:r>
+            <w:proofErr w:type="spellEnd"/>
+          </w:p>
+        </w:tc>
+      </w:tr>
+      <w:tr>
+        <w:tc>
+          <w:tcPr>
+            <w:tcW w:w="2042" w:type="dxa"/>
+          </w:tcPr>
+          <w:p>
+            <w:pPr>
+              <w:jc w:val="both"/>
+            </w:pPr>
+            <w:proofErr w:type="spellStart"/>
+            <w:r>
+              <w:t>codigo</w:t>
+            </w:r>
+            <w:proofErr w:type="spellEnd"/>
+          </w:p>
+        </w:tc>
+        <w:tc>
+          <w:tcPr>
+            <w:tcW w:w="2043" w:type="dxa"/>
+          </w:tcPr>
+          <w:p>
+            <w:pPr>
+              <w:jc w:val="both"/>
+            </w:pPr>
+            <w:r>
+              <w:t>INT</w:t>
+            </w:r>
+          </w:p>
+        </w:tc>
+        <w:tc>
+          <w:tcPr>
+            <w:tcW w:w="2043" w:type="dxa"/>
+          </w:tcPr>
+          <w:p>
+            <w:pPr>
+              <w:jc w:val="both"/>
+            </w:pPr>
+          </w:p>
+        </w:tc>
+        <w:tc>
+          <w:tcPr>
+            <w:tcW w:w="2043" w:type="dxa"/>
+          </w:tcPr>
+          <w:p>
+            <w:pPr>
+              <w:jc w:val="both"/>
+            </w:pPr>
+            <w:r>
+              <w:t>Identificador de la tabla</w:t>
+            </w:r>
+          </w:p>
+        </w:tc>
+        <w:tc>
+          <w:tcPr>
+            <w:tcW w:w="2043" w:type="dxa"/>
+          </w:tcPr>
+          <w:p>
+            <w:pPr>
+              <w:jc w:val="both"/>
+            </w:pPr>
+            <w:r>
+              <w:t>Llave primaria</w:t>
+            </w:r>
+          </w:p>
+        </w:tc>
+      </w:tr>
+      <w:tr>
+        <w:tc>
+          <w:tcPr>
+            <w:tcW w:w="2042" w:type="dxa"/>
+          </w:tcPr>
+          <w:p>
+            <w:pPr>
+              <w:jc w:val="both"/>
+            </w:pPr>
+            <w:r>
+              <w:t>nombre</w:t>
+            </w:r>
+          </w:p>
+        </w:tc>
+        <w:tc>
+          <w:tcPr>
+            <w:tcW w:w="2043" w:type="dxa"/>
+          </w:tcPr>
+          <w:p>
+            <w:pPr>
+              <w:jc w:val="both"/>
+            </w:pPr>
+            <w:r>
+              <w:t>VARCHAR</w:t>
+            </w:r>
+          </w:p>
+        </w:tc>
+        <w:tc>
+          <w:tcPr>
+            <w:tcW w:w="2043" w:type="dxa"/>
+          </w:tcPr>
+          <w:p>
+            <w:pPr>
+              <w:jc w:val="both"/>
+            </w:pPr>
+            <w:r>
+              <w:t>30</w:t>
+            </w:r>
+          </w:p>
+        </w:tc>
+        <w:tc>
+          <w:tcPr>
+            <w:tcW w:w="2043" w:type="dxa"/>
+          </w:tcPr>
+          <w:p>
+            <w:pPr>
+              <w:jc w:val="both"/>
+            </w:pPr>
+            <w:r>
+              <w:t>Nombre de la galaxia</w:t>
+            </w:r>
+          </w:p>
+        </w:tc>
+        <w:tc>
+          <w:tcPr>
+            <w:tcW w:w="2043" w:type="dxa"/>
+          </w:tcPr>
+          <w:p>
+            <w:pPr>
+              <w:jc w:val="both"/>
+            </w:pPr>
+          </w:p>
+        </w:tc>
+      </w:tr>
+    </w:tbl>
+    <w:p>
+      <w:pPr>
+        <w:jc w:val="both"/>
+      </w:pPr>
+    </w:p>
+    <w:p>
+      <w:pPr>
+        <w:pStyle w:val="ListParagraph"/>
+        <w:numPr>
+          <w:ilvl w:val="0"/>
+          <w:numId w:val="7"/>
+        </w:numPr>
+        <w:jc w:val="both"/>
+      </w:pPr>
+      <w:proofErr w:type="spellStart"/>
+      <w:r>
+        <w:t>Sistema_Solar</w:t>
+      </w:r>
+      <w:proofErr w:type="spellEnd"/>
+    </w:p>
+    <w:p>
+      <w:pPr>
+        <w:jc w:val="both"/>
+      </w:pPr>
+      <w:r>
+        <w:t>Esta tabla representa cada uno de los sistemas solares.</w:t>
+      </w:r>
+    </w:p>
+    <w:tbl>
+      <w:tblPr>
+        <w:tblStyle w:val="TableGrid"/>
+        <w:tblW w:w="0" w:type="auto"/>
+        <w:tblLook w:val="04A0" w:firstRow="1" w:lastRow="0" w:firstColumn="1" w:lastColumn="0" w:noHBand="0" w:noVBand="1"/>
+      </w:tblPr>
+      <w:tblGrid>
+        <w:gridCol w:w="2042"/>
+        <w:gridCol w:w="2043"/>
+        <w:gridCol w:w="2043"/>
+        <w:gridCol w:w="2043"/>
+        <w:gridCol w:w="2043"/>
+      </w:tblGrid>
+      <w:tr>
+        <w:tc>
+          <w:tcPr>
+            <w:tcW w:w="2042" w:type="dxa"/>
+          </w:tcPr>
+          <w:p>
+            <w:pPr>
+              <w:jc w:val="both"/>
+            </w:pPr>
+            <w:r>
+              <w:t>Nombre</w:t>
+            </w:r>
+          </w:p>
+        </w:tc>
+        <w:tc>
+          <w:tcPr>
+            <w:tcW w:w="2043" w:type="dxa"/>
+          </w:tcPr>
+          <w:p>
+            <w:pPr>
+              <w:jc w:val="both"/>
+            </w:pPr>
+            <w:r>
+              <w:t>Tipo de Dato</w:t>
+            </w:r>
+          </w:p>
+        </w:tc>
+        <w:tc>
+          <w:tcPr>
+            <w:tcW w:w="2043" w:type="dxa"/>
+          </w:tcPr>
+          <w:p>
+            <w:pPr>
+              <w:jc w:val="both"/>
+            </w:pPr>
+            <w:r>
+              <w:t>Longitud</w:t>
+            </w:r>
+          </w:p>
+        </w:tc>
+        <w:tc>
+          <w:tcPr>
+            <w:tcW w:w="2043" w:type="dxa"/>
+          </w:tcPr>
+          <w:p>
+            <w:pPr>
+              <w:jc w:val="both"/>
+            </w:pPr>
+            <w:r>
+              <w:t>Descripción</w:t>
+            </w:r>
+          </w:p>
+        </w:tc>
+        <w:tc>
+          <w:tcPr>
+            <w:tcW w:w="2043" w:type="dxa"/>
+          </w:tcPr>
+          <w:p>
+            <w:pPr>
+              <w:jc w:val="both"/>
+            </w:pPr>
+            <w:r>
+              <w:t>Restricciones</w:t>
+            </w:r>
+          </w:p>
+        </w:tc>
+      </w:tr>
+      <w:tr>
+        <w:tc>
+          <w:tcPr>
+            <w:tcW w:w="2042" w:type="dxa"/>
+          </w:tcPr>
+          <w:p>
+            <w:pPr>
+              <w:jc w:val="both"/>
+            </w:pPr>
+            <w:proofErr w:type="spellStart"/>
+            <w:r>
+              <w:t>codigo</w:t>
+            </w:r>
+            <w:proofErr w:type="spellEnd"/>
+          </w:p>
+        </w:tc>
+        <w:tc>
+          <w:tcPr>
+            <w:tcW w:w="2043" w:type="dxa"/>
+          </w:tcPr>
+          <w:p>
+            <w:pPr>
+              <w:jc w:val="both"/>
+            </w:pPr>
+            <w:r>
+              <w:t>INT</w:t>
+            </w:r>
+          </w:p>
+        </w:tc>
+        <w:tc>
+          <w:tcPr>
+            <w:tcW w:w="2043" w:type="dxa"/>
+          </w:tcPr>
+          <w:p>
+            <w:pPr>
+              <w:jc w:val="both"/>
+            </w:pPr>
+          </w:p>
+        </w:tc>
+        <w:tc>
+          <w:tcPr>
+            <w:tcW w:w="2043" w:type="dxa"/>
+          </w:tcPr>
+          <w:p>
+            <w:pPr>
+              <w:jc w:val="both"/>
+            </w:pPr>
+            <w:r>
+              <w:t>Identificador de la tabla</w:t>
+            </w:r>
+          </w:p>
+        </w:tc>
+        <w:tc>
+          <w:tcPr>
+            <w:tcW w:w="2043" w:type="dxa"/>
+          </w:tcPr>
+          <w:p>
+            <w:pPr>
+              <w:jc w:val="both"/>
+            </w:pPr>
+            <w:r>
+              <w:t>Llave primaria</w:t>
+            </w:r>
+          </w:p>
+        </w:tc>
+      </w:tr>
+      <w:tr>
+        <w:tc>
+          <w:tcPr>
+            <w:tcW w:w="2042" w:type="dxa"/>
+          </w:tcPr>
+          <w:p>
+            <w:pPr>
+              <w:jc w:val="both"/>
+            </w:pPr>
+            <w:r>
+              <w:t>nombre</w:t>
+            </w:r>
+          </w:p>
+        </w:tc>
+        <w:tc>
+          <w:tcPr>
+            <w:tcW w:w="2043" w:type="dxa"/>
+          </w:tcPr>
+          <w:p>
+            <w:pPr>
+              <w:jc w:val="both"/>
+            </w:pPr>
+            <w:r>
+              <w:t>VARCHAR</w:t>
+            </w:r>
+          </w:p>
+        </w:tc>
+        <w:tc>
+          <w:tcPr>
+            <w:tcW w:w="2043" w:type="dxa"/>
+          </w:tcPr>
+          <w:p>
+            <w:pPr>
+              <w:jc w:val="both"/>
+            </w:pPr>
+            <w:r>
+              <w:t>30</w:t>
+            </w:r>
+          </w:p>
+        </w:tc>
+        <w:tc>
+          <w:tcPr>
+            <w:tcW w:w="2043" w:type="dxa"/>
+          </w:tcPr>
+          <w:p>
+            <w:pPr>
+              <w:jc w:val="both"/>
+            </w:pPr>
+            <w:r>
+              <w:t>Nombre del sistema solar</w:t>
+            </w:r>
+          </w:p>
+        </w:tc>
+        <w:tc>
+          <w:tcPr>
+            <w:tcW w:w="2043" w:type="dxa"/>
+          </w:tcPr>
+          <w:p>
+            <w:pPr>
+              <w:jc w:val="both"/>
+            </w:pPr>
+          </w:p>
+        </w:tc>
+      </w:tr>
+      <w:tr>
+        <w:tc>
+          <w:tcPr>
+            <w:tcW w:w="2042" w:type="dxa"/>
+          </w:tcPr>
+          <w:p>
+            <w:pPr>
+              <w:jc w:val="both"/>
+            </w:pPr>
+            <w:proofErr w:type="spellStart"/>
+            <w:r>
+              <w:t>codigo_galaxia</w:t>
+            </w:r>
+            <w:proofErr w:type="spellEnd"/>
+          </w:p>
+        </w:tc>
+        <w:tc>
+          <w:tcPr>
+            <w:tcW w:w="2043" w:type="dxa"/>
+          </w:tcPr>
+          <w:p>
+            <w:pPr>
+              <w:jc w:val="both"/>
+            </w:pPr>
+            <w:r>
+              <w:t>INT</w:t>
+            </w:r>
+          </w:p>
+        </w:tc>
+        <w:tc>
+          <w:tcPr>
+            <w:tcW w:w="2043" w:type="dxa"/>
+          </w:tcPr>
+          <w:p>
+            <w:pPr>
+              <w:jc w:val="both"/>
+            </w:pPr>
+          </w:p>
+        </w:tc>
+        <w:tc>
+          <w:tcPr>
+            <w:tcW w:w="2043" w:type="dxa"/>
+          </w:tcPr>
+          <w:p>
+            <w:pPr>
+              <w:jc w:val="both"/>
+            </w:pPr>
+            <w:r>
+              <w:t>Identificador de la galaxia a la que pertenece el sistema solar</w:t>
+            </w:r>
+          </w:p>
+        </w:tc>
+        <w:tc>
+          <w:tcPr>
+            <w:tcW w:w="2043" w:type="dxa"/>
+          </w:tcPr>
+          <w:p>
+            <w:pPr>
+              <w:jc w:val="both"/>
+            </w:pPr>
+            <w:r>
+              <w:t xml:space="preserve">Llave </w:t>
+            </w:r>
+            <w:proofErr w:type="spellStart"/>
+            <w:r>
+              <w:t>foranea</w:t>
+            </w:r>
+            <w:proofErr w:type="spellEnd"/>
+            <w:r>
+              <w:t xml:space="preserve"> que </w:t>
+            </w:r>
+            <w:proofErr w:type="spellStart"/>
+            <w:r>
+              <w:t>referencía</w:t>
+            </w:r>
+            <w:proofErr w:type="spellEnd"/>
+            <w:r>
+              <w:t xml:space="preserve"> al campo "</w:t>
+            </w:r>
+            <w:proofErr w:type="spellStart"/>
+            <w:r>
+              <w:t>codigo</w:t>
+            </w:r>
+            <w:proofErr w:type="spellEnd"/>
+            <w:r>
+              <w:t>" de la tabla "Galaxia"</w:t>
+            </w:r>
+          </w:p>
+        </w:tc>
+      </w:tr>
+    </w:tbl>
+    <w:p>
+      <w:pPr>
+        <w:jc w:val="both"/>
+      </w:pPr>
+    </w:p>
+    <w:p>
+      <w:pPr>
+        <w:pStyle w:val="ListParagraph"/>
+        <w:numPr>
+          <w:ilvl w:val="0"/>
+          <w:numId w:val="7"/>
+        </w:numPr>
+        <w:jc w:val="both"/>
+      </w:pPr>
+      <w:proofErr w:type="spellStart"/>
+      <w:r>
+        <w:t>Tipo_Sol</w:t>
+      </w:r>
+      <w:proofErr w:type="spellEnd"/>
+    </w:p>
+    <w:p>
+      <w:pPr>
+        <w:jc w:val="both"/>
+      </w:pPr>
+      <w:r>
+        <w:t>Esta tabla es un catálogo de los tipos de soles que hay.</w:t>
+      </w:r>
+    </w:p>
+    <w:tbl>
+      <w:tblPr>
+        <w:tblStyle w:val="TableGrid"/>
+        <w:tblW w:w="0" w:type="auto"/>
+        <w:tblLook w:val="04A0" w:firstRow="1" w:lastRow="0" w:firstColumn="1" w:lastColumn="0" w:noHBand="0" w:noVBand="1"/>
+      </w:tblPr>
+      <w:tblGrid>
+        <w:gridCol w:w="2042"/>
+        <w:gridCol w:w="2043"/>
+        <w:gridCol w:w="2043"/>
+        <w:gridCol w:w="2043"/>
+        <w:gridCol w:w="2043"/>
+      </w:tblGrid>
+      <w:tr>
+        <w:tc>
+          <w:tcPr>
+            <w:tcW w:w="2042" w:type="dxa"/>
+          </w:tcPr>
+          <w:p>
+            <w:pPr>
+              <w:jc w:val="both"/>
+            </w:pPr>
+            <w:r>
+              <w:t>Nombre</w:t>
+            </w:r>
+          </w:p>
+        </w:tc>
+        <w:tc>
+          <w:tcPr>
+            <w:tcW w:w="2043" w:type="dxa"/>
+          </w:tcPr>
+          <w:p>
+            <w:pPr>
+              <w:jc w:val="both"/>
+            </w:pPr>
+            <w:r>
+              <w:t>Tipo de Dato</w:t>
+            </w:r>
+          </w:p>
+        </w:tc>
+        <w:tc>
+          <w:tcPr>
+            <w:tcW w:w="2043" w:type="dxa"/>
+          </w:tcPr>
+          <w:p>
+            <w:pPr>
+              <w:jc w:val="both"/>
+            </w:pPr>
+            <w:r>
+              <w:t>Longitud</w:t>
+            </w:r>
+          </w:p>
+        </w:tc>
+        <w:tc>
+          <w:tcPr>
+            <w:tcW w:w="2043" w:type="dxa"/>
+          </w:tcPr>
+          <w:p>
+            <w:pPr>
+              <w:jc w:val="both"/>
+            </w:pPr>
+            <w:r>
+              <w:t>Descripción</w:t>
+            </w:r>
+          </w:p>
+        </w:tc>
+        <w:tc>
+          <w:tcPr>
+            <w:tcW w:w="2043" w:type="dxa"/>
+          </w:tcPr>
+          <w:p>
+            <w:pPr>
+              <w:jc w:val="both"/>
+            </w:pPr>
+            <w:r>
+              <w:t>Restricciones</w:t>
+            </w:r>
+          </w:p>
+        </w:tc>
+      </w:tr>
+      <w:tr>
+        <w:tc>
+          <w:tcPr>
+            <w:tcW w:w="2042" w:type="dxa"/>
+          </w:tcPr>
+          <w:p>
+            <w:pPr>
+              <w:jc w:val="both"/>
+            </w:pPr>
+            <w:proofErr w:type="spellStart"/>
+            <w:r>
+              <w:t>codigo</w:t>
+            </w:r>
+            <w:proofErr w:type="spellEnd"/>
+          </w:p>
+        </w:tc>
+        <w:tc>
+          <w:tcPr>
+            <w:tcW w:w="2043" w:type="dxa"/>
+          </w:tcPr>
+          <w:p>
+            <w:pPr>
+              <w:jc w:val="both"/>
+            </w:pPr>
+            <w:r>
+              <w:t>INT</w:t>
+            </w:r>
+          </w:p>
+        </w:tc>
+        <w:tc>
+          <w:tcPr>
+            <w:tcW w:w="2043" w:type="dxa"/>
+          </w:tcPr>
+          <w:p>
+            <w:pPr>
+              <w:jc w:val="both"/>
+            </w:pPr>
+          </w:p>
+        </w:tc>
+        <w:tc>
+          <w:tcPr>
+            <w:tcW w:w="2043" w:type="dxa"/>
+          </w:tcPr>
+          <w:p>
+            <w:pPr>
+              <w:jc w:val="both"/>
+            </w:pPr>
+            <w:r>
+              <w:t>Identificador de la tabla</w:t>
+            </w:r>
+          </w:p>
+        </w:tc>
+        <w:tc>
+          <w:tcPr>
+            <w:tcW w:w="2043" w:type="dxa"/>
+          </w:tcPr>
+          <w:p>
+            <w:pPr>
+              <w:jc w:val="both"/>
+            </w:pPr>
+            <w:r>
+              <w:t>Llave primaria</w:t>
+            </w:r>
+          </w:p>
+        </w:tc>
+      </w:tr>
+      <w:tr>
+        <w:tc>
+          <w:tcPr>
+            <w:tcW w:w="2042" w:type="dxa"/>
+          </w:tcPr>
+          <w:p>
+            <w:pPr>
+              <w:jc w:val="both"/>
+            </w:pPr>
+            <w:r>
+              <w:t>nombre</w:t>
+            </w:r>
+          </w:p>
+        </w:tc>
+        <w:tc>
+          <w:tcPr>
+            <w:tcW w:w="2043" w:type="dxa"/>
+          </w:tcPr>
+          <w:p>
+            <w:pPr>
+              <w:jc w:val="both"/>
+            </w:pPr>
+            <w:r>
+              <w:t>VARCHAR</w:t>
+            </w:r>
+          </w:p>
+        </w:tc>
+        <w:tc>
+          <w:tcPr>
+            <w:tcW w:w="2043" w:type="dxa"/>
+          </w:tcPr>
+          <w:p>
+            <w:pPr>
+              <w:jc w:val="both"/>
+            </w:pPr>
+            <w:r>
+              <w:t>30</w:t>
+            </w:r>
+          </w:p>
+        </w:tc>
+        <w:tc>
+          <w:tcPr>
+            <w:tcW w:w="2043" w:type="dxa"/>
+          </w:tcPr>
+          <w:p>
+            <w:pPr>
+              <w:jc w:val="both"/>
+            </w:pPr>
+            <w:r>
+              <w:t>Nombre del tipo de sol</w:t>
+            </w:r>
+          </w:p>
+        </w:tc>
+        <w:tc>
+          <w:tcPr>
+            <w:tcW w:w="2043" w:type="dxa"/>
+          </w:tcPr>
+          <w:p>
+            <w:pPr>
+              <w:jc w:val="both"/>
+            </w:pPr>
+          </w:p>
+        </w:tc>
+      </w:tr>
+    </w:tbl>
+    <w:p>
+      <w:pPr>
+        <w:jc w:val="both"/>
+      </w:pPr>
+    </w:p>
+    <w:p>
+      <w:pPr>
+        <w:pStyle w:val="ListParagraph"/>
+        <w:numPr>
+          <w:ilvl w:val="0"/>
+          <w:numId w:val="7"/>
+        </w:numPr>
+        <w:jc w:val="both"/>
+      </w:pPr>
+      <w:r>
+        <w:lastRenderedPageBreak/>
+        <w:t>Sol</w:t>
+      </w:r>
+    </w:p>
+    <w:p>
+      <w:pPr>
+        <w:jc w:val="both"/>
+      </w:pPr>
+      <w:r>
+        <w:t>Esta tabla representa cada uno de los soles que existen.</w:t>
+      </w:r>
+    </w:p>
+    <w:tbl>
+      <w:tblPr>
+        <w:tblStyle w:val="TableGrid"/>
+        <w:tblW w:w="0" w:type="auto"/>
+        <w:tblLook w:val="04A0" w:firstRow="1" w:lastRow="0" w:firstColumn="1" w:lastColumn="0" w:noHBand="0" w:noVBand="1"/>
+      </w:tblPr>
+      <w:tblGrid>
+        <w:gridCol w:w="2197"/>
+        <w:gridCol w:w="1995"/>
+        <w:gridCol w:w="1990"/>
+        <w:gridCol w:w="2009"/>
+        <w:gridCol w:w="2023"/>
+      </w:tblGrid>
+      <w:tr>
+        <w:tc>
+          <w:tcPr>
+            <w:tcW w:w="2042" w:type="dxa"/>
+          </w:tcPr>
+          <w:p>
+            <w:pPr>
+              <w:jc w:val="both"/>
+            </w:pPr>
+            <w:r>
+              <w:t>Nombre</w:t>
+            </w:r>
+          </w:p>
+        </w:tc>
+        <w:tc>
+          <w:tcPr>
+            <w:tcW w:w="2043" w:type="dxa"/>
+          </w:tcPr>
+          <w:p>
+            <w:pPr>
+              <w:jc w:val="both"/>
+            </w:pPr>
+            <w:r>
+              <w:t>Tipo de Dato</w:t>
+            </w:r>
+          </w:p>
+        </w:tc>
+        <w:tc>
+          <w:tcPr>
+            <w:tcW w:w="2043" w:type="dxa"/>
+          </w:tcPr>
+          <w:p>
+            <w:pPr>
+              <w:jc w:val="both"/>
+            </w:pPr>
+            <w:r>
+              <w:t>Longitud</w:t>
+            </w:r>
+          </w:p>
+        </w:tc>
+        <w:tc>
+          <w:tcPr>
+            <w:tcW w:w="2043" w:type="dxa"/>
+          </w:tcPr>
+          <w:p>
+            <w:pPr>
+              <w:jc w:val="both"/>
+            </w:pPr>
+            <w:r>
+              <w:t>Descripción</w:t>
+            </w:r>
+          </w:p>
+        </w:tc>
+        <w:tc>
+          <w:tcPr>
+            <w:tcW w:w="2043" w:type="dxa"/>
+          </w:tcPr>
+          <w:p>
+            <w:pPr>
+              <w:jc w:val="both"/>
+            </w:pPr>
+            <w:r>
+              <w:t>Restricciones</w:t>
+            </w:r>
+          </w:p>
+        </w:tc>
+      </w:tr>
+      <w:tr>
+        <w:tc>
+          <w:tcPr>
+            <w:tcW w:w="2042" w:type="dxa"/>
+          </w:tcPr>
+          <w:p>
+            <w:pPr>
+              <w:jc w:val="both"/>
+            </w:pPr>
+            <w:proofErr w:type="spellStart"/>
+            <w:r>
+              <w:t>codigo</w:t>
+            </w:r>
+            <w:proofErr w:type="spellEnd"/>
+          </w:p>
+        </w:tc>
+        <w:tc>
+          <w:tcPr>
+            <w:tcW w:w="2043" w:type="dxa"/>
+          </w:tcPr>
+          <w:p>
+            <w:pPr>
+              <w:jc w:val="both"/>
+            </w:pPr>
+            <w:r>
+              <w:t>INT</w:t>
+            </w:r>
+          </w:p>
+        </w:tc>
+        <w:tc>
+          <w:tcPr>
+            <w:tcW w:w="2043" w:type="dxa"/>
+          </w:tcPr>
+          <w:p>
+            <w:pPr>
+              <w:jc w:val="both"/>
+            </w:pPr>
+          </w:p>
+        </w:tc>
+        <w:tc>
+          <w:tcPr>
+            <w:tcW w:w="2043" w:type="dxa"/>
+          </w:tcPr>
+          <w:p>
+            <w:pPr>
+              <w:jc w:val="both"/>
+            </w:pPr>
+            <w:r>
+              <w:t>Identificador de la tabla</w:t>
+            </w:r>
+          </w:p>
+        </w:tc>
+        <w:tc>
+          <w:tcPr>
+            <w:tcW w:w="2043" w:type="dxa"/>
+          </w:tcPr>
+          <w:p>
+            <w:pPr>
+              <w:jc w:val="both"/>
+            </w:pPr>
+            <w:r>
+              <w:t>Llave primaria</w:t>
+            </w:r>
+          </w:p>
+        </w:tc>
+      </w:tr>
+      <w:tr>
+        <w:tc>
+          <w:tcPr>
+            <w:tcW w:w="2042" w:type="dxa"/>
+          </w:tcPr>
+          <w:p>
+            <w:pPr>
+              <w:jc w:val="both"/>
+            </w:pPr>
+            <w:r>
+              <w:t>nombre</w:t>
+            </w:r>
+          </w:p>
+        </w:tc>
+        <w:tc>
+          <w:tcPr>
+            <w:tcW w:w="2043" w:type="dxa"/>
+          </w:tcPr>
+          <w:p>
+            <w:pPr>
+              <w:jc w:val="both"/>
+            </w:pPr>
+            <w:r>
+              <w:t>VARCHAR</w:t>
+            </w:r>
+          </w:p>
+        </w:tc>
+        <w:tc>
+          <w:tcPr>
+            <w:tcW w:w="2043" w:type="dxa"/>
+          </w:tcPr>
+          <w:p>
+            <w:pPr>
+              <w:jc w:val="both"/>
+            </w:pPr>
+            <w:r>
+              <w:t>30</w:t>
+            </w:r>
+          </w:p>
+        </w:tc>
+        <w:tc>
+          <w:tcPr>
+            <w:tcW w:w="2043" w:type="dxa"/>
+          </w:tcPr>
+          <w:p>
+            <w:pPr>
+              <w:jc w:val="both"/>
+            </w:pPr>
+            <w:r>
+              <w:t>Nombre del sol</w:t>
+            </w:r>
+          </w:p>
+        </w:tc>
+        <w:tc>
+          <w:tcPr>
+            <w:tcW w:w="2043" w:type="dxa"/>
+          </w:tcPr>
+          <w:p>
+            <w:pPr>
+              <w:jc w:val="both"/>
+            </w:pPr>
+          </w:p>
+        </w:tc>
+      </w:tr>
+      <w:tr>
+        <w:tc>
+          <w:tcPr>
+            <w:tcW w:w="2042" w:type="dxa"/>
+          </w:tcPr>
+          <w:p>
+            <w:pPr>
+              <w:jc w:val="both"/>
+            </w:pPr>
+            <w:proofErr w:type="spellStart"/>
+            <w:r>
+              <w:t>tiempo_vida</w:t>
+            </w:r>
+            <w:proofErr w:type="spellEnd"/>
+          </w:p>
+        </w:tc>
+        <w:tc>
+          <w:tcPr>
+            <w:tcW w:w="2043" w:type="dxa"/>
+          </w:tcPr>
+          <w:p>
+            <w:pPr>
+              <w:jc w:val="both"/>
+            </w:pPr>
+            <w:r>
+              <w:t>DATE</w:t>
+            </w:r>
+          </w:p>
+        </w:tc>
+        <w:tc>
+          <w:tcPr>
+            <w:tcW w:w="2043" w:type="dxa"/>
+          </w:tcPr>
+          <w:p>
+            <w:pPr>
+              <w:jc w:val="both"/>
+            </w:pPr>
+          </w:p>
+        </w:tc>
+        <w:tc>
+          <w:tcPr>
+            <w:tcW w:w="2043" w:type="dxa"/>
+          </w:tcPr>
+          <w:p>
+            <w:pPr>
+              <w:jc w:val="both"/>
+            </w:pPr>
+            <w:r>
+              <w:t>Fecha en la que nació el sol</w:t>
+            </w:r>
+          </w:p>
+        </w:tc>
+        <w:tc>
+          <w:tcPr>
+            <w:tcW w:w="2043" w:type="dxa"/>
+          </w:tcPr>
+          <w:p>
+            <w:pPr>
+              <w:jc w:val="both"/>
+            </w:pPr>
+          </w:p>
+        </w:tc>
+      </w:tr>
+      <w:tr>
+        <w:tc>
+          <w:tcPr>
+            <w:tcW w:w="2042" w:type="dxa"/>
+          </w:tcPr>
+          <w:p>
+            <w:pPr>
+              <w:jc w:val="both"/>
+            </w:pPr>
+            <w:proofErr w:type="spellStart"/>
+            <w:r>
+              <w:t>tiempo_restante_vida</w:t>
+            </w:r>
+            <w:proofErr w:type="spellEnd"/>
+          </w:p>
+        </w:tc>
+        <w:tc>
+          <w:tcPr>
+            <w:tcW w:w="2043" w:type="dxa"/>
+          </w:tcPr>
+          <w:p>
+            <w:pPr>
+              <w:jc w:val="both"/>
+            </w:pPr>
+            <w:r>
+              <w:t>DATE</w:t>
+            </w:r>
+          </w:p>
+        </w:tc>
+        <w:tc>
+          <w:tcPr>
+            <w:tcW w:w="2043" w:type="dxa"/>
+          </w:tcPr>
+          <w:p>
+            <w:pPr>
+              <w:jc w:val="both"/>
+            </w:pPr>
+          </w:p>
+        </w:tc>
+        <w:tc>
+          <w:tcPr>
+            <w:tcW w:w="2043" w:type="dxa"/>
+          </w:tcPr>
+          <w:p>
+            <w:pPr>
+              <w:jc w:val="both"/>
+            </w:pPr>
+            <w:r>
+              <w:t xml:space="preserve">Fecha en la que se estima </w:t>
+            </w:r>
+            <w:proofErr w:type="spellStart"/>
+            <w:r>
+              <w:t>morira</w:t>
+            </w:r>
+            <w:proofErr w:type="spellEnd"/>
+            <w:r>
+              <w:t xml:space="preserve"> el sol</w:t>
+            </w:r>
+          </w:p>
+        </w:tc>
+        <w:tc>
+          <w:tcPr>
+            <w:tcW w:w="2043" w:type="dxa"/>
+          </w:tcPr>
+          <w:p>
+            <w:pPr>
+              <w:jc w:val="both"/>
+            </w:pPr>
+          </w:p>
+        </w:tc>
+      </w:tr>
+      <w:tr>
+        <w:tc>
+          <w:tcPr>
+            <w:tcW w:w="2042" w:type="dxa"/>
+          </w:tcPr>
+          <w:p>
+            <w:pPr>
+              <w:jc w:val="both"/>
+            </w:pPr>
+            <w:proofErr w:type="spellStart"/>
+            <w:r>
+              <w:t>codigo_tipo_sol</w:t>
+            </w:r>
+            <w:proofErr w:type="spellEnd"/>
+          </w:p>
+        </w:tc>
+        <w:tc>
+          <w:tcPr>
+            <w:tcW w:w="2043" w:type="dxa"/>
+          </w:tcPr>
+          <w:p>
+            <w:pPr>
+              <w:jc w:val="both"/>
+            </w:pPr>
+            <w:r>
+              <w:t>INT</w:t>
+            </w:r>
+          </w:p>
+        </w:tc>
+        <w:tc>
+          <w:tcPr>
+            <w:tcW w:w="2043" w:type="dxa"/>
+          </w:tcPr>
+          <w:p>
+            <w:pPr>
+              <w:jc w:val="both"/>
+            </w:pPr>
+          </w:p>
+        </w:tc>
+        <w:tc>
+          <w:tcPr>
+            <w:tcW w:w="2043" w:type="dxa"/>
+          </w:tcPr>
+          <w:p>
+            <w:pPr>
+              <w:jc w:val="both"/>
+            </w:pPr>
+            <w:r>
+              <w:t>Identificador del tipo de sol que es</w:t>
+            </w:r>
+          </w:p>
+        </w:tc>
+        <w:tc>
+          <w:tcPr>
+            <w:tcW w:w="2043" w:type="dxa"/>
+          </w:tcPr>
+          <w:p>
+            <w:pPr>
+              <w:jc w:val="both"/>
+            </w:pPr>
+            <w:r>
+              <w:t xml:space="preserve">Llave </w:t>
+            </w:r>
+            <w:r>
+              <w:t>foránea</w:t>
+            </w:r>
+            <w:r>
+              <w:t xml:space="preserve"> que </w:t>
+            </w:r>
+            <w:proofErr w:type="spellStart"/>
+            <w:r>
+              <w:t>referencía</w:t>
+            </w:r>
+            <w:proofErr w:type="spellEnd"/>
+            <w:r>
+              <w:t xml:space="preserve"> al campo "</w:t>
+            </w:r>
+            <w:proofErr w:type="spellStart"/>
+            <w:r>
+              <w:t>codigo</w:t>
+            </w:r>
+            <w:proofErr w:type="spellEnd"/>
+            <w:r>
+              <w:t>" de la tabla "</w:t>
+            </w:r>
+            <w:proofErr w:type="spellStart"/>
+            <w:r>
+              <w:t>Tipo_Sol</w:t>
+            </w:r>
+            <w:proofErr w:type="spellEnd"/>
+            <w:r>
+              <w:t>"</w:t>
+            </w:r>
+          </w:p>
+        </w:tc>
+      </w:tr>
+      <w:tr>
+        <w:tc>
+          <w:tcPr>
+            <w:tcW w:w="2042" w:type="dxa"/>
+          </w:tcPr>
+          <w:p>
+            <w:pPr>
+              <w:jc w:val="both"/>
+            </w:pPr>
+            <w:proofErr w:type="spellStart"/>
+            <w:r>
+              <w:t>codigo_sistema_sol</w:t>
+            </w:r>
+            <w:proofErr w:type="spellEnd"/>
+          </w:p>
+        </w:tc>
+        <w:tc>
+          <w:tcPr>
+            <w:tcW w:w="2043" w:type="dxa"/>
+          </w:tcPr>
+          <w:p>
+            <w:pPr>
+              <w:jc w:val="both"/>
+            </w:pPr>
+            <w:r>
+              <w:t>INT</w:t>
+            </w:r>
+          </w:p>
+        </w:tc>
+        <w:tc>
+          <w:tcPr>
+            <w:tcW w:w="2043" w:type="dxa"/>
+          </w:tcPr>
+          <w:p>
+            <w:pPr>
+              <w:jc w:val="both"/>
+            </w:pPr>
+          </w:p>
+        </w:tc>
+        <w:tc>
+          <w:tcPr>
+            <w:tcW w:w="2043" w:type="dxa"/>
+          </w:tcPr>
+          <w:p>
+            <w:pPr>
+              <w:jc w:val="both"/>
+            </w:pPr>
+            <w:r>
+              <w:t>Identificador del sistema solar al que pertenece el sol</w:t>
+            </w:r>
+          </w:p>
+        </w:tc>
+        <w:tc>
+          <w:tcPr>
+            <w:tcW w:w="2043" w:type="dxa"/>
+          </w:tcPr>
+          <w:p>
+            <w:pPr>
+              <w:jc w:val="both"/>
+            </w:pPr>
+            <w:r>
+              <w:t xml:space="preserve">Llave </w:t>
+            </w:r>
+            <w:r>
+              <w:t>foránea</w:t>
+            </w:r>
+            <w:r>
+              <w:t xml:space="preserve"> que </w:t>
+            </w:r>
+            <w:proofErr w:type="spellStart"/>
+            <w:r>
+              <w:t>referencía</w:t>
+            </w:r>
+            <w:proofErr w:type="spellEnd"/>
+            <w:r>
+              <w:t xml:space="preserve"> al campo "</w:t>
+            </w:r>
+            <w:proofErr w:type="spellStart"/>
+            <w:r>
+              <w:t>codigo</w:t>
+            </w:r>
+            <w:proofErr w:type="spellEnd"/>
+            <w:r>
+              <w:t>" de la tabla "</w:t>
+            </w:r>
+            <w:proofErr w:type="spellStart"/>
+            <w:r>
+              <w:t>Sistema_Solar</w:t>
+            </w:r>
+            <w:proofErr w:type="spellEnd"/>
+            <w:r>
+              <w:t>"</w:t>
+            </w:r>
+          </w:p>
+        </w:tc>
+      </w:tr>
+    </w:tbl>
+    <w:p>
+      <w:pPr>
+        <w:jc w:val="both"/>
+      </w:pPr>
+    </w:p>
+    <w:p>
+      <w:pPr>
+        <w:pStyle w:val="ListParagraph"/>
+        <w:numPr>
+          <w:ilvl w:val="0"/>
+          <w:numId w:val="7"/>
+        </w:numPr>
+        <w:jc w:val="both"/>
+      </w:pPr>
+      <w:r>
+        <w:t>Planeta</w:t>
+      </w:r>
+    </w:p>
+    <w:p>
+      <w:pPr>
+        <w:jc w:val="both"/>
+      </w:pPr>
+      <w:r>
+        <w:t>Esta tabla representa cada uno de los planetas que existen.</w:t>
+      </w:r>
+    </w:p>
+    <w:tbl>
+      <w:tblPr>
+        <w:tblStyle w:val="TableGrid"/>
+        <w:tblW w:w="0" w:type="auto"/>
+        <w:tblLook w:val="04A0" w:firstRow="1" w:lastRow="0" w:firstColumn="1" w:lastColumn="0" w:noHBand="0" w:noVBand="1"/>
+      </w:tblPr>
+      <w:tblGrid>
+        <w:gridCol w:w="2042"/>
+        <w:gridCol w:w="2043"/>
+        <w:gridCol w:w="2043"/>
+        <w:gridCol w:w="2043"/>
+        <w:gridCol w:w="2043"/>
+      </w:tblGrid>
+      <w:tr>
+        <w:tc>
+          <w:tcPr>
+            <w:tcW w:w="2042" w:type="dxa"/>
+          </w:tcPr>
+          <w:p>
+            <w:pPr>
+              <w:jc w:val="both"/>
+            </w:pPr>
+            <w:r>
+              <w:t>Nombre</w:t>
+            </w:r>
+          </w:p>
+        </w:tc>
+        <w:tc>
+          <w:tcPr>
+            <w:tcW w:w="2043" w:type="dxa"/>
+          </w:tcPr>
+          <w:p>
+            <w:pPr>
+              <w:jc w:val="both"/>
+            </w:pPr>
+            <w:r>
+              <w:t>Tipo de Dato</w:t>
+            </w:r>
+          </w:p>
+        </w:tc>
+        <w:tc>
+          <w:tcPr>
+            <w:tcW w:w="2043" w:type="dxa"/>
+          </w:tcPr>
+          <w:p>
+            <w:pPr>
+              <w:jc w:val="both"/>
+            </w:pPr>
+            <w:r>
+              <w:t>Longitud</w:t>
+            </w:r>
+          </w:p>
+        </w:tc>
+        <w:tc>
+          <w:tcPr>
+            <w:tcW w:w="2043" w:type="dxa"/>
+          </w:tcPr>
+          <w:p>
+            <w:pPr>
+              <w:jc w:val="both"/>
+            </w:pPr>
+            <w:r>
+              <w:t>Descripción</w:t>
+            </w:r>
+          </w:p>
+        </w:tc>
+        <w:tc>
+          <w:tcPr>
+            <w:tcW w:w="2043" w:type="dxa"/>
+          </w:tcPr>
+          <w:p>
+            <w:pPr>
+              <w:jc w:val="both"/>
+            </w:pPr>
+            <w:r>
+              <w:t>Restricciones</w:t>
+            </w:r>
+          </w:p>
+        </w:tc>
+      </w:tr>
+      <w:tr>
+        <w:tc>
+          <w:tcPr>
+            <w:tcW w:w="2042" w:type="dxa"/>
+          </w:tcPr>
+          <w:p>
+            <w:pPr>
+              <w:jc w:val="both"/>
+            </w:pPr>
+            <w:proofErr w:type="spellStart"/>
+            <w:r>
+              <w:t>codigo</w:t>
+            </w:r>
+            <w:proofErr w:type="spellEnd"/>
+          </w:p>
+        </w:tc>
+        <w:tc>
+          <w:tcPr>
+            <w:tcW w:w="2043" w:type="dxa"/>
+          </w:tcPr>
+          <w:p>
+            <w:pPr>
+              <w:jc w:val="both"/>
+            </w:pPr>
+            <w:r>
+              <w:t>INT</w:t>
+            </w:r>
+          </w:p>
+        </w:tc>
+        <w:tc>
+          <w:tcPr>
+            <w:tcW w:w="2043" w:type="dxa"/>
+          </w:tcPr>
+          <w:p>
+            <w:pPr>
+              <w:jc w:val="both"/>
+            </w:pPr>
+          </w:p>
+        </w:tc>
+        <w:tc>
+          <w:tcPr>
+            <w:tcW w:w="2043" w:type="dxa"/>
+          </w:tcPr>
+          <w:p>
+            <w:pPr>
+              <w:jc w:val="both"/>
+            </w:pPr>
+            <w:r>
+              <w:t>Identificador de la tabla</w:t>
+            </w:r>
+          </w:p>
+        </w:tc>
+        <w:tc>
+          <w:tcPr>
+            <w:tcW w:w="2043" w:type="dxa"/>
+          </w:tcPr>
+          <w:p>
+            <w:pPr>
+              <w:jc w:val="both"/>
+            </w:pPr>
+            <w:r>
+              <w:t>Llave primaria</w:t>
+            </w:r>
+          </w:p>
+        </w:tc>
+      </w:tr>
+      <w:tr>
+        <w:tc>
+          <w:tcPr>
+            <w:tcW w:w="2042" w:type="dxa"/>
+          </w:tcPr>
+          <w:p>
+            <w:pPr>
+              <w:jc w:val="both"/>
+            </w:pPr>
+            <w:r>
+              <w:t>nombre</w:t>
+            </w:r>
+          </w:p>
+        </w:tc>
+        <w:tc>
+          <w:tcPr>
+            <w:tcW w:w="2043" w:type="dxa"/>
+          </w:tcPr>
+          <w:p>
+            <w:pPr>
+              <w:jc w:val="both"/>
+            </w:pPr>
+            <w:r>
+              <w:t>VARCHAR</w:t>
+            </w:r>
+          </w:p>
+        </w:tc>
+        <w:tc>
+          <w:tcPr>
+            <w:tcW w:w="2043" w:type="dxa"/>
+          </w:tcPr>
+          <w:p>
+            <w:pPr>
+              <w:jc w:val="both"/>
+            </w:pPr>
+            <w:r>
+              <w:t>30</w:t>
+            </w:r>
+          </w:p>
+        </w:tc>
+        <w:tc>
+          <w:tcPr>
+            <w:tcW w:w="2043" w:type="dxa"/>
+          </w:tcPr>
+          <w:p>
+            <w:pPr>
+              <w:jc w:val="both"/>
+            </w:pPr>
+            <w:r>
+              <w:t>Nombre del planeta</w:t>
+            </w:r>
+          </w:p>
+        </w:tc>
+        <w:tc>
+          <w:tcPr>
+            <w:tcW w:w="2043" w:type="dxa"/>
+          </w:tcPr>
+          <w:p>
+            <w:pPr>
+              <w:jc w:val="both"/>
+            </w:pPr>
+          </w:p>
+        </w:tc>
+      </w:tr>
+      <w:tr>
+        <w:tc>
+          <w:tcPr>
+            <w:tcW w:w="2042" w:type="dxa"/>
+          </w:tcPr>
+          <w:p>
+            <w:pPr>
+              <w:jc w:val="both"/>
+            </w:pPr>
+            <w:proofErr w:type="spellStart"/>
+            <w:r>
+              <w:t>distancia_sol</w:t>
+            </w:r>
+            <w:proofErr w:type="spellEnd"/>
+          </w:p>
+        </w:tc>
+        <w:tc>
+          <w:tcPr>
+            <w:tcW w:w="2043" w:type="dxa"/>
+          </w:tcPr>
+          <w:p>
+            <w:pPr>
+              <w:jc w:val="both"/>
+            </w:pPr>
+            <w:r>
+              <w:t>FLOAT</w:t>
+            </w:r>
+          </w:p>
+        </w:tc>
+        <w:tc>
+          <w:tcPr>
+            <w:tcW w:w="2043" w:type="dxa"/>
+          </w:tcPr>
+          <w:p>
+            <w:pPr>
+              <w:jc w:val="both"/>
+            </w:pPr>
+          </w:p>
+        </w:tc>
+        <w:tc>
+          <w:tcPr>
+            <w:tcW w:w="2043" w:type="dxa"/>
+          </w:tcPr>
+          <w:p>
+            <w:pPr>
+              <w:jc w:val="both"/>
+            </w:pPr>
+            <w:r>
+              <w:t>Distancia entre el planeta y su sol</w:t>
+            </w:r>
+          </w:p>
+        </w:tc>
+        <w:tc>
+          <w:tcPr>
+            <w:tcW w:w="2043" w:type="dxa"/>
+          </w:tcPr>
+          <w:p>
+            <w:pPr>
+              <w:jc w:val="both"/>
+            </w:pPr>
+          </w:p>
+        </w:tc>
+      </w:tr>
+      <w:tr>
+        <w:tc>
+          <w:tcPr>
+            <w:tcW w:w="2042" w:type="dxa"/>
+          </w:tcPr>
+          <w:p>
+            <w:pPr>
+              <w:jc w:val="both"/>
+            </w:pPr>
+            <w:proofErr w:type="spellStart"/>
+            <w:r>
+              <w:t>codigo_sol</w:t>
+            </w:r>
+            <w:proofErr w:type="spellEnd"/>
+          </w:p>
+        </w:tc>
+        <w:tc>
+          <w:tcPr>
+            <w:tcW w:w="2043" w:type="dxa"/>
+          </w:tcPr>
+          <w:p>
+            <w:pPr>
+              <w:jc w:val="both"/>
+            </w:pPr>
+            <w:r>
+              <w:t>INT</w:t>
+            </w:r>
+          </w:p>
+        </w:tc>
+        <w:tc>
+          <w:tcPr>
+            <w:tcW w:w="2043" w:type="dxa"/>
+          </w:tcPr>
+          <w:p>
+            <w:pPr>
+              <w:jc w:val="both"/>
+            </w:pPr>
+          </w:p>
+        </w:tc>
+        <w:tc>
+          <w:tcPr>
+            <w:tcW w:w="2043" w:type="dxa"/>
+          </w:tcPr>
+          <w:p>
+            <w:pPr>
+              <w:jc w:val="both"/>
+            </w:pPr>
+            <w:r>
+              <w:t>Identificador del sol a lo largo del cual gira el planeta</w:t>
+            </w:r>
+          </w:p>
+        </w:tc>
+        <w:tc>
+          <w:tcPr>
+            <w:tcW w:w="2043" w:type="dxa"/>
+          </w:tcPr>
+          <w:p>
+            <w:pPr>
+              <w:jc w:val="both"/>
+            </w:pPr>
+            <w:r>
+              <w:t xml:space="preserve">Llave foránea que </w:t>
+            </w:r>
+            <w:proofErr w:type="spellStart"/>
+            <w:r>
+              <w:t>referencía</w:t>
+            </w:r>
+            <w:proofErr w:type="spellEnd"/>
+            <w:r>
+              <w:t xml:space="preserve"> al campo "</w:t>
+            </w:r>
+            <w:proofErr w:type="spellStart"/>
+            <w:r>
+              <w:t>codigo</w:t>
+            </w:r>
+            <w:proofErr w:type="spellEnd"/>
+            <w:r>
+              <w:t>" de la tabla "Sol"</w:t>
+            </w:r>
+          </w:p>
+        </w:tc>
+      </w:tr>
+      <w:tr>
+        <w:tc>
+          <w:tcPr>
+            <w:tcW w:w="2042" w:type="dxa"/>
+          </w:tcPr>
+          <w:p>
+            <w:pPr>
+              <w:jc w:val="both"/>
+            </w:pPr>
+            <w:proofErr w:type="spellStart"/>
+            <w:r>
+              <w:t>codigo_federacion</w:t>
+            </w:r>
+            <w:proofErr w:type="spellEnd"/>
+          </w:p>
+        </w:tc>
+        <w:tc>
+          <w:tcPr>
+            <w:tcW w:w="2043" w:type="dxa"/>
+          </w:tcPr>
+          <w:p>
+            <w:pPr>
+              <w:jc w:val="both"/>
+            </w:pPr>
+            <w:r>
+              <w:t>INT</w:t>
+            </w:r>
+          </w:p>
+        </w:tc>
+        <w:tc>
+          <w:tcPr>
+            <w:tcW w:w="2043" w:type="dxa"/>
+          </w:tcPr>
+          <w:p>
+            <w:pPr>
+              <w:jc w:val="both"/>
+            </w:pPr>
+          </w:p>
+        </w:tc>
+        <w:tc>
+          <w:tcPr>
+            <w:tcW w:w="2043" w:type="dxa"/>
+          </w:tcPr>
+          <w:p>
+            <w:pPr>
+              <w:jc w:val="both"/>
+            </w:pPr>
+            <w:r>
+              <w:t>Identificador de la federación a la que pertenece el planeta</w:t>
+            </w:r>
+          </w:p>
+        </w:tc>
+        <w:tc>
+          <w:tcPr>
+            <w:tcW w:w="2043" w:type="dxa"/>
+          </w:tcPr>
+          <w:p>
+            <w:pPr>
+              <w:jc w:val="both"/>
+            </w:pPr>
+            <w:r>
+              <w:t xml:space="preserve">Llave foránea que </w:t>
+            </w:r>
+            <w:proofErr w:type="spellStart"/>
+            <w:r>
+              <w:t>referencía</w:t>
+            </w:r>
+            <w:proofErr w:type="spellEnd"/>
+            <w:r>
+              <w:t xml:space="preserve"> al campo "</w:t>
+            </w:r>
+            <w:proofErr w:type="spellStart"/>
+            <w:r>
+              <w:t>codigo</w:t>
+            </w:r>
+            <w:proofErr w:type="spellEnd"/>
+            <w:r>
+              <w:t>" de la tabla "Federación"</w:t>
+            </w:r>
+          </w:p>
+        </w:tc>
+      </w:tr>
+    </w:tbl>
+    <w:p>
+      <w:pPr>
+        <w:jc w:val="both"/>
+      </w:pPr>
+    </w:p>
+    <w:p>
+      <w:pPr>
+        <w:pStyle w:val="ListParagraph"/>
+        <w:numPr>
+          <w:ilvl w:val="0"/>
+          <w:numId w:val="7"/>
+        </w:numPr>
+        <w:jc w:val="both"/>
+      </w:pPr>
+      <w:proofErr w:type="spellStart"/>
+      <w:r>
+        <w:t>Area</w:t>
+      </w:r>
+      <w:proofErr w:type="spellEnd"/>
+    </w:p>
+    <w:p>
+      <w:pPr>
+        <w:jc w:val="both"/>
+      </w:pPr>
+      <w:r>
+        <w:t>Esta tabla representa cada una de las áreas que poseen los planetas.</w:t>
+      </w:r>
+    </w:p>
+    <w:tbl>
+      <w:tblPr>
+        <w:tblStyle w:val="TableGrid"/>
+        <w:tblW w:w="0" w:type="auto"/>
+        <w:tblLook w:val="04A0" w:firstRow="1" w:lastRow="0" w:firstColumn="1" w:lastColumn="0" w:noHBand="0" w:noVBand="1"/>
+      </w:tblPr>
+      <w:tblGrid>
+        <w:gridCol w:w="2042"/>
+        <w:gridCol w:w="2043"/>
+        <w:gridCol w:w="2043"/>
+        <w:gridCol w:w="2043"/>
+        <w:gridCol w:w="2043"/>
+      </w:tblGrid>
+      <w:tr>
+        <w:tc>
+          <w:tcPr>
+            <w:tcW w:w="2042" w:type="dxa"/>
+          </w:tcPr>
+          <w:p>
+            <w:pPr>
+              <w:jc w:val="both"/>
+            </w:pPr>
+            <w:r>
+              <w:t>Nombre</w:t>
+            </w:r>
+          </w:p>
+        </w:tc>
+        <w:tc>
+          <w:tcPr>
+            <w:tcW w:w="2043" w:type="dxa"/>
+          </w:tcPr>
+          <w:p>
+            <w:pPr>
+              <w:jc w:val="both"/>
+            </w:pPr>
+            <w:r>
+              <w:t>Tipo de Dato</w:t>
+            </w:r>
+          </w:p>
+        </w:tc>
+        <w:tc>
+          <w:tcPr>
+            <w:tcW w:w="2043" w:type="dxa"/>
+          </w:tcPr>
+          <w:p>
+            <w:pPr>
+              <w:jc w:val="both"/>
+            </w:pPr>
+            <w:r>
+              <w:t>Longitud</w:t>
+            </w:r>
+          </w:p>
+        </w:tc>
+        <w:tc>
+          <w:tcPr>
+            <w:tcW w:w="2043" w:type="dxa"/>
+          </w:tcPr>
+          <w:p>
+            <w:pPr>
+              <w:jc w:val="both"/>
+            </w:pPr>
+            <w:r>
+              <w:t>Descripción</w:t>
+            </w:r>
+          </w:p>
+        </w:tc>
+        <w:tc>
+          <w:tcPr>
+            <w:tcW w:w="2043" w:type="dxa"/>
+          </w:tcPr>
+          <w:p>
+            <w:pPr>
+              <w:jc w:val="both"/>
+            </w:pPr>
+            <w:r>
+              <w:t>Restricciones</w:t>
+            </w:r>
+          </w:p>
+        </w:tc>
+      </w:tr>
+      <w:tr>
+        <w:tc>
+          <w:tcPr>
+            <w:tcW w:w="2042" w:type="dxa"/>
+          </w:tcPr>
+          <w:p>
+            <w:pPr>
+              <w:jc w:val="both"/>
+            </w:pPr>
+            <w:proofErr w:type="spellStart"/>
+            <w:r>
+              <w:t>codigo</w:t>
+            </w:r>
+            <w:proofErr w:type="spellEnd"/>
+          </w:p>
+        </w:tc>
+        <w:tc>
+          <w:tcPr>
+            <w:tcW w:w="2043" w:type="dxa"/>
+          </w:tcPr>
+          <w:p>
+            <w:pPr>
+              <w:jc w:val="both"/>
+            </w:pPr>
+            <w:r>
+              <w:t>INT</w:t>
+            </w:r>
+          </w:p>
+        </w:tc>
+        <w:tc>
+          <w:tcPr>
+            <w:tcW w:w="2043" w:type="dxa"/>
+          </w:tcPr>
+          <w:p>
+            <w:pPr>
+              <w:jc w:val="both"/>
+            </w:pPr>
+          </w:p>
+        </w:tc>
+        <w:tc>
+          <w:tcPr>
+            <w:tcW w:w="2043" w:type="dxa"/>
+          </w:tcPr>
+          <w:p>
+            <w:pPr>
+              <w:jc w:val="both"/>
+            </w:pPr>
+            <w:r>
+              <w:t>Identificador de la tabla</w:t>
+            </w:r>
+          </w:p>
+        </w:tc>
+        <w:tc>
+          <w:tcPr>
+            <w:tcW w:w="2043" w:type="dxa"/>
+          </w:tcPr>
+          <w:p>
+            <w:pPr>
+              <w:jc w:val="both"/>
+            </w:pPr>
+            <w:r>
+              <w:t>Llave primaria</w:t>
+            </w:r>
+          </w:p>
+        </w:tc>
+      </w:tr>
+      <w:tr>
+        <w:tc>
+          <w:tcPr>
+            <w:tcW w:w="2042" w:type="dxa"/>
+          </w:tcPr>
+          <w:p>
+            <w:pPr>
+              <w:jc w:val="both"/>
+            </w:pPr>
+            <w:r>
+              <w:t>nombre</w:t>
+            </w:r>
+          </w:p>
+        </w:tc>
+        <w:tc>
+          <w:tcPr>
+            <w:tcW w:w="2043" w:type="dxa"/>
+          </w:tcPr>
+          <w:p>
+            <w:pPr>
+              <w:jc w:val="both"/>
+            </w:pPr>
+            <w:r>
+              <w:t>VARCHAR</w:t>
+            </w:r>
+          </w:p>
+        </w:tc>
+        <w:tc>
+          <w:tcPr>
+            <w:tcW w:w="2043" w:type="dxa"/>
+          </w:tcPr>
+          <w:p>
+            <w:pPr>
+              <w:jc w:val="both"/>
+            </w:pPr>
+            <w:r>
+              <w:t>30</w:t>
+            </w:r>
+          </w:p>
+        </w:tc>
+        <w:tc>
+          <w:tcPr>
+            <w:tcW w:w="2043" w:type="dxa"/>
+          </w:tcPr>
+          <w:p>
+            <w:pPr>
+              <w:jc w:val="both"/>
+            </w:pPr>
+            <w:r>
+              <w:t>Es el nombre del área</w:t>
+            </w:r>
+          </w:p>
+        </w:tc>
+        <w:tc>
+          <w:tcPr>
+            <w:tcW w:w="2043" w:type="dxa"/>
+          </w:tcPr>
+          <w:p>
+            <w:pPr>
+              <w:jc w:val="both"/>
+            </w:pPr>
+          </w:p>
+        </w:tc>
+      </w:tr>
+      <w:tr>
+        <w:tc>
+          <w:tcPr>
+            <w:tcW w:w="2042" w:type="dxa"/>
+          </w:tcPr>
+          <w:p>
+            <w:pPr>
+              <w:jc w:val="both"/>
+            </w:pPr>
+            <w:proofErr w:type="spellStart"/>
+            <w:r>
+              <w:lastRenderedPageBreak/>
+              <w:t>codigo_planeta</w:t>
+            </w:r>
+            <w:proofErr w:type="spellEnd"/>
+          </w:p>
+        </w:tc>
+        <w:tc>
+          <w:tcPr>
+            <w:tcW w:w="2043" w:type="dxa"/>
+          </w:tcPr>
+          <w:p>
+            <w:pPr>
+              <w:jc w:val="both"/>
+            </w:pPr>
+            <w:r>
+              <w:t>INT</w:t>
+            </w:r>
+          </w:p>
+        </w:tc>
+        <w:tc>
+          <w:tcPr>
+            <w:tcW w:w="2043" w:type="dxa"/>
+          </w:tcPr>
+          <w:p>
+            <w:pPr>
+              <w:jc w:val="both"/>
+            </w:pPr>
+          </w:p>
+        </w:tc>
+        <w:tc>
+          <w:tcPr>
+            <w:tcW w:w="2043" w:type="dxa"/>
+          </w:tcPr>
+          <w:p>
+            <w:pPr>
+              <w:jc w:val="both"/>
+            </w:pPr>
+            <w:r>
+              <w:t>Es el identificador del planeta al cual pertenece el área</w:t>
+            </w:r>
+          </w:p>
+        </w:tc>
+        <w:tc>
+          <w:tcPr>
+            <w:tcW w:w="2043" w:type="dxa"/>
+          </w:tcPr>
+          <w:p>
+            <w:pPr>
+              <w:jc w:val="both"/>
+            </w:pPr>
+            <w:r>
+              <w:t xml:space="preserve">Llave foránea que </w:t>
+            </w:r>
+            <w:proofErr w:type="spellStart"/>
+            <w:r>
+              <w:t>referencía</w:t>
+            </w:r>
+            <w:proofErr w:type="spellEnd"/>
+            <w:r>
+              <w:t xml:space="preserve"> al campo "</w:t>
+            </w:r>
+            <w:proofErr w:type="spellStart"/>
+            <w:r>
+              <w:t>codigo</w:t>
+            </w:r>
+            <w:proofErr w:type="spellEnd"/>
+            <w:r>
+              <w:t>" de la tabla "Planeta</w:t>
+            </w:r>
+          </w:p>
+        </w:tc>
+      </w:tr>
+    </w:tbl>
+    <w:p>
+      <w:pPr>
+        <w:jc w:val="both"/>
       </w:pPr>
     </w:p>
     <w:sectPr>
-      <w:pgSz w:w="12240" w:h="15840"/>
+      <w:pgSz w:w="12240" w:h="15840" w:code="1"/>
       <w:pgMar w:top="1008" w:right="1008" w:bottom="1008" w:left="1008" w:header="720" w:footer="720" w:gutter="0"/>
       <w:cols w:space="720"/>
       <w:docGrid w:linePitch="360"/>
@@ -1064,8 +3568,8 @@
 </file>
 
 <file path=word/numbering.xml><?xml version="1.0" encoding="utf-8"?>
-<w:numbering xmlns:wpc="http://schemas.microsoft.com/office/word/2010/wordprocessingCanvas" xmlns:cx="http://schemas.microsoft.com/office/drawing/2014/chartex" xmlns:cx1="http://schemas.microsoft.com/office/drawing/2015/9/8/chartex" xmlns:cx2="http://schemas.microsoft.com/office/drawing/2015/10/21/chartex" xmlns:mc="http://schemas.openxmlformats.org/markup-compatibility/2006" xmlns:o="urn:schemas-microsoft-com:office:office" xmlns:r="http://schemas.openxmlformats.org/officeDocument/2006/relationships" xmlns:m="http://schemas.openxmlformats.org/officeDocument/2006/math" xmlns:v="urn:schemas-microsoft-com:vml" xmlns:wp14="http://schemas.microsoft.com/office/word/2010/wordprocessingDrawing" xmlns:wp="http://schemas.openxmlformats.org/drawingml/2006/wordprocessingDrawing" xmlns:w10="urn:schemas-microsoft-com:office:word" xmlns:w="http://schemas.openxmlformats.org/wordprocessingml/2006/main" xmlns:w14="http://schemas.microsoft.com/office/word/2010/wordml" xmlns:w15="http://schemas.microsoft.com/office/word/2012/wordml" xmlns:w16se="http://schemas.microsoft.com/office/word/2015/wordml/symex" xmlns:wpg="http://schemas.microsoft.com/office/word/2010/wordprocessingGroup" xmlns:wpi="http://schemas.microsoft.com/office/word/2010/wordprocessingInk" xmlns:wne="http://schemas.microsoft.com/office/word/2006/wordml" xmlns:wps="http://schemas.microsoft.com/office/word/2010/wordprocessingShape" mc:Ignorable="w14 w15 w16se wp14">
-  <w:abstractNum w:abstractNumId="0" w15:restartNumberingAfterBreak="0">
+<w:numbering xmlns:wpc="http://schemas.microsoft.com/office/word/2010/wordprocessingCanvas" xmlns:mo="http://schemas.microsoft.com/office/mac/office/2008/main" xmlns:mc="http://schemas.openxmlformats.org/markup-compatibility/2006" xmlns:mv="urn:schemas-microsoft-com:mac:vml" xmlns:o="urn:schemas-microsoft-com:office:office" xmlns:r="http://schemas.openxmlformats.org/officeDocument/2006/relationships" xmlns:m="http://schemas.openxmlformats.org/officeDocument/2006/math" xmlns:v="urn:schemas-microsoft-com:vml" xmlns:wp14="http://schemas.microsoft.com/office/word/2010/wordprocessingDrawing" xmlns:wp="http://schemas.openxmlformats.org/drawingml/2006/wordprocessingDrawing" xmlns:w10="urn:schemas-microsoft-com:office:word" xmlns:w="http://schemas.openxmlformats.org/wordprocessingml/2006/main" xmlns:w14="http://schemas.microsoft.com/office/word/2010/wordml" xmlns:w15="http://schemas.microsoft.com/office/word/2012/wordml" xmlns:wpg="http://schemas.microsoft.com/office/word/2010/wordprocessingGroup" xmlns:wpi="http://schemas.microsoft.com/office/word/2010/wordprocessingInk" xmlns:wne="http://schemas.microsoft.com/office/word/2006/wordml" xmlns:wps="http://schemas.microsoft.com/office/word/2010/wordprocessingShape" mc:Ignorable="w14 w15 wp14">
+  <w:abstractNum w:abstractNumId="0">
     <w:nsid w:val="087A5F52"/>
     <w:multiLevelType w:val="hybridMultilevel"/>
     <w:tmpl w:val="39421852"/>
@@ -1151,7 +3655,179 @@
       </w:pPr>
     </w:lvl>
   </w:abstractNum>
-  <w:abstractNum w:abstractNumId="1" w15:restartNumberingAfterBreak="0">
+  <w:abstractNum w:abstractNumId="1">
+    <w:nsid w:val="1D1E4A42"/>
+    <w:multiLevelType w:val="multilevel"/>
+    <w:tmpl w:val="96827418"/>
+    <w:lvl w:ilvl="0">
+      <w:start w:val="1"/>
+      <w:numFmt w:val="decimal"/>
+      <w:lvlText w:val="%1."/>
+      <w:lvlJc w:val="left"/>
+      <w:pPr>
+        <w:ind w:left="720" w:hanging="360"/>
+      </w:pPr>
+    </w:lvl>
+    <w:lvl w:ilvl="1">
+      <w:start w:val="1"/>
+      <w:numFmt w:val="lowerLetter"/>
+      <w:lvlText w:val="%2."/>
+      <w:lvlJc w:val="left"/>
+      <w:pPr>
+        <w:ind w:left="1440" w:hanging="360"/>
+      </w:pPr>
+    </w:lvl>
+    <w:lvl w:ilvl="2">
+      <w:start w:val="1"/>
+      <w:numFmt w:val="lowerRoman"/>
+      <w:lvlText w:val="%3."/>
+      <w:lvlJc w:val="right"/>
+      <w:pPr>
+        <w:ind w:left="2160" w:hanging="180"/>
+      </w:pPr>
+    </w:lvl>
+    <w:lvl w:ilvl="3">
+      <w:start w:val="1"/>
+      <w:numFmt w:val="decimal"/>
+      <w:lvlText w:val="%4."/>
+      <w:lvlJc w:val="left"/>
+      <w:pPr>
+        <w:ind w:left="2880" w:hanging="360"/>
+      </w:pPr>
+    </w:lvl>
+    <w:lvl w:ilvl="4">
+      <w:start w:val="1"/>
+      <w:numFmt w:val="lowerLetter"/>
+      <w:lvlText w:val="%5."/>
+      <w:lvlJc w:val="left"/>
+      <w:pPr>
+        <w:ind w:left="3600" w:hanging="360"/>
+      </w:pPr>
+    </w:lvl>
+    <w:lvl w:ilvl="5">
+      <w:start w:val="1"/>
+      <w:numFmt w:val="lowerRoman"/>
+      <w:lvlText w:val="%6."/>
+      <w:lvlJc w:val="right"/>
+      <w:pPr>
+        <w:ind w:left="4320" w:hanging="180"/>
+      </w:pPr>
+    </w:lvl>
+    <w:lvl w:ilvl="6">
+      <w:start w:val="1"/>
+      <w:numFmt w:val="decimal"/>
+      <w:lvlText w:val="%7."/>
+      <w:lvlJc w:val="left"/>
+      <w:pPr>
+        <w:ind w:left="5040" w:hanging="360"/>
+      </w:pPr>
+    </w:lvl>
+    <w:lvl w:ilvl="7">
+      <w:start w:val="1"/>
+      <w:numFmt w:val="lowerLetter"/>
+      <w:lvlText w:val="%8."/>
+      <w:lvlJc w:val="left"/>
+      <w:pPr>
+        <w:ind w:left="5760" w:hanging="360"/>
+      </w:pPr>
+    </w:lvl>
+    <w:lvl w:ilvl="8">
+      <w:start w:val="1"/>
+      <w:numFmt w:val="lowerRoman"/>
+      <w:lvlText w:val="%9."/>
+      <w:lvlJc w:val="right"/>
+      <w:pPr>
+        <w:ind w:left="6480" w:hanging="180"/>
+      </w:pPr>
+    </w:lvl>
+  </w:abstractNum>
+  <w:abstractNum w:abstractNumId="2">
+    <w:nsid w:val="22D44CC7"/>
+    <w:multiLevelType w:val="hybridMultilevel"/>
+    <w:tmpl w:val="831AE796"/>
+    <w:lvl w:ilvl="0" w:tplc="0409000F">
+      <w:start w:val="1"/>
+      <w:numFmt w:val="decimal"/>
+      <w:lvlText w:val="%1."/>
+      <w:lvlJc w:val="left"/>
+      <w:pPr>
+        <w:ind w:left="720" w:hanging="360"/>
+      </w:pPr>
+    </w:lvl>
+    <w:lvl w:ilvl="1" w:tplc="04090019" w:tentative="1">
+      <w:start w:val="1"/>
+      <w:numFmt w:val="lowerLetter"/>
+      <w:lvlText w:val="%2."/>
+      <w:lvlJc w:val="left"/>
+      <w:pPr>
+        <w:ind w:left="1440" w:hanging="360"/>
+      </w:pPr>
+    </w:lvl>
+    <w:lvl w:ilvl="2" w:tplc="0409001B" w:tentative="1">
+      <w:start w:val="1"/>
+      <w:numFmt w:val="lowerRoman"/>
+      <w:lvlText w:val="%3."/>
+      <w:lvlJc w:val="right"/>
+      <w:pPr>
+        <w:ind w:left="2160" w:hanging="180"/>
+      </w:pPr>
+    </w:lvl>
+    <w:lvl w:ilvl="3" w:tplc="0409000F" w:tentative="1">
+      <w:start w:val="1"/>
+      <w:numFmt w:val="decimal"/>
+      <w:lvlText w:val="%4."/>
+      <w:lvlJc w:val="left"/>
+      <w:pPr>
+        <w:ind w:left="2880" w:hanging="360"/>
+      </w:pPr>
+    </w:lvl>
+    <w:lvl w:ilvl="4" w:tplc="04090019" w:tentative="1">
+      <w:start w:val="1"/>
+      <w:numFmt w:val="lowerLetter"/>
+      <w:lvlText w:val="%5."/>
+      <w:lvlJc w:val="left"/>
+      <w:pPr>
+        <w:ind w:left="3600" w:hanging="360"/>
+      </w:pPr>
+    </w:lvl>
+    <w:lvl w:ilvl="5" w:tplc="0409001B" w:tentative="1">
+      <w:start w:val="1"/>
+      <w:numFmt w:val="lowerRoman"/>
+      <w:lvlText w:val="%6."/>
+      <w:lvlJc w:val="right"/>
+      <w:pPr>
+        <w:ind w:left="4320" w:hanging="180"/>
+      </w:pPr>
+    </w:lvl>
+    <w:lvl w:ilvl="6" w:tplc="0409000F" w:tentative="1">
+      <w:start w:val="1"/>
+      <w:numFmt w:val="decimal"/>
+      <w:lvlText w:val="%7."/>
+      <w:lvlJc w:val="left"/>
+      <w:pPr>
+        <w:ind w:left="5040" w:hanging="360"/>
+      </w:pPr>
+    </w:lvl>
+    <w:lvl w:ilvl="7" w:tplc="04090019" w:tentative="1">
+      <w:start w:val="1"/>
+      <w:numFmt w:val="lowerLetter"/>
+      <w:lvlText w:val="%8."/>
+      <w:lvlJc w:val="left"/>
+      <w:pPr>
+        <w:ind w:left="5760" w:hanging="360"/>
+      </w:pPr>
+    </w:lvl>
+    <w:lvl w:ilvl="8" w:tplc="0409001B" w:tentative="1">
+      <w:start w:val="1"/>
+      <w:numFmt w:val="lowerRoman"/>
+      <w:lvlText w:val="%9."/>
+      <w:lvlJc w:val="right"/>
+      <w:pPr>
+        <w:ind w:left="6480" w:hanging="180"/>
+      </w:pPr>
+    </w:lvl>
+  </w:abstractNum>
+  <w:abstractNum w:abstractNumId="3">
     <w:nsid w:val="4E6C414E"/>
     <w:multiLevelType w:val="hybridMultilevel"/>
     <w:tmpl w:val="928ECA78"/>
@@ -1237,10 +3913,10 @@
       </w:pPr>
     </w:lvl>
   </w:abstractNum>
-  <w:abstractNum w:abstractNumId="2" w15:restartNumberingAfterBreak="0">
-    <w:nsid w:val="6720754C"/>
+  <w:abstractNum w:abstractNumId="4">
+    <w:nsid w:val="4F860F47"/>
     <w:multiLevelType w:val="hybridMultilevel"/>
-    <w:tmpl w:val="5388EDD8"/>
+    <w:tmpl w:val="ADFE59EA"/>
     <w:lvl w:ilvl="0" w:tplc="0409000F">
       <w:start w:val="1"/>
       <w:numFmt w:val="decimal"/>
@@ -1323,7 +3999,93 @@
       </w:pPr>
     </w:lvl>
   </w:abstractNum>
-  <w:abstractNum w:abstractNumId="3" w15:restartNumberingAfterBreak="0">
+  <w:abstractNum w:abstractNumId="5">
+    <w:nsid w:val="6720754C"/>
+    <w:multiLevelType w:val="hybridMultilevel"/>
+    <w:tmpl w:val="FE025E4A"/>
+    <w:lvl w:ilvl="0" w:tplc="0409000F">
+      <w:start w:val="1"/>
+      <w:numFmt w:val="decimal"/>
+      <w:lvlText w:val="%1."/>
+      <w:lvlJc w:val="left"/>
+      <w:pPr>
+        <w:ind w:left="720" w:hanging="360"/>
+      </w:pPr>
+    </w:lvl>
+    <w:lvl w:ilvl="1" w:tplc="04090019" w:tentative="1">
+      <w:start w:val="1"/>
+      <w:numFmt w:val="lowerLetter"/>
+      <w:lvlText w:val="%2."/>
+      <w:lvlJc w:val="left"/>
+      <w:pPr>
+        <w:ind w:left="1440" w:hanging="360"/>
+      </w:pPr>
+    </w:lvl>
+    <w:lvl w:ilvl="2" w:tplc="0409001B" w:tentative="1">
+      <w:start w:val="1"/>
+      <w:numFmt w:val="lowerRoman"/>
+      <w:lvlText w:val="%3."/>
+      <w:lvlJc w:val="right"/>
+      <w:pPr>
+        <w:ind w:left="2160" w:hanging="180"/>
+      </w:pPr>
+    </w:lvl>
+    <w:lvl w:ilvl="3" w:tplc="0409000F" w:tentative="1">
+      <w:start w:val="1"/>
+      <w:numFmt w:val="decimal"/>
+      <w:lvlText w:val="%4."/>
+      <w:lvlJc w:val="left"/>
+      <w:pPr>
+        <w:ind w:left="2880" w:hanging="360"/>
+      </w:pPr>
+    </w:lvl>
+    <w:lvl w:ilvl="4" w:tplc="04090019" w:tentative="1">
+      <w:start w:val="1"/>
+      <w:numFmt w:val="lowerLetter"/>
+      <w:lvlText w:val="%5."/>
+      <w:lvlJc w:val="left"/>
+      <w:pPr>
+        <w:ind w:left="3600" w:hanging="360"/>
+      </w:pPr>
+    </w:lvl>
+    <w:lvl w:ilvl="5" w:tplc="0409001B" w:tentative="1">
+      <w:start w:val="1"/>
+      <w:numFmt w:val="lowerRoman"/>
+      <w:lvlText w:val="%6."/>
+      <w:lvlJc w:val="right"/>
+      <w:pPr>
+        <w:ind w:left="4320" w:hanging="180"/>
+      </w:pPr>
+    </w:lvl>
+    <w:lvl w:ilvl="6" w:tplc="0409000F" w:tentative="1">
+      <w:start w:val="1"/>
+      <w:numFmt w:val="decimal"/>
+      <w:lvlText w:val="%7."/>
+      <w:lvlJc w:val="left"/>
+      <w:pPr>
+        <w:ind w:left="5040" w:hanging="360"/>
+      </w:pPr>
+    </w:lvl>
+    <w:lvl w:ilvl="7" w:tplc="04090019" w:tentative="1">
+      <w:start w:val="1"/>
+      <w:numFmt w:val="lowerLetter"/>
+      <w:lvlText w:val="%8."/>
+      <w:lvlJc w:val="left"/>
+      <w:pPr>
+        <w:ind w:left="5760" w:hanging="360"/>
+      </w:pPr>
+    </w:lvl>
+    <w:lvl w:ilvl="8" w:tplc="0409001B" w:tentative="1">
+      <w:start w:val="1"/>
+      <w:numFmt w:val="lowerRoman"/>
+      <w:lvlText w:val="%9."/>
+      <w:lvlJc w:val="right"/>
+      <w:pPr>
+        <w:ind w:left="6480" w:hanging="180"/>
+      </w:pPr>
+    </w:lvl>
+  </w:abstractNum>
+  <w:abstractNum w:abstractNumId="6">
     <w:nsid w:val="70506D85"/>
     <w:multiLevelType w:val="multilevel"/>
     <w:tmpl w:val="04090025"/>
@@ -1419,22 +4181,31 @@
     </w:lvl>
   </w:abstractNum>
   <w:num w:numId="1">
-    <w:abstractNumId w:val="3"/>
+    <w:abstractNumId w:val="6"/>
   </w:num>
   <w:num w:numId="2">
-    <w:abstractNumId w:val="1"/>
+    <w:abstractNumId w:val="3"/>
   </w:num>
   <w:num w:numId="3">
     <w:abstractNumId w:val="0"/>
   </w:num>
   <w:num w:numId="4">
+    <w:abstractNumId w:val="5"/>
+  </w:num>
+  <w:num w:numId="5">
+    <w:abstractNumId w:val="1"/>
+  </w:num>
+  <w:num w:numId="6">
     <w:abstractNumId w:val="2"/>
+  </w:num>
+  <w:num w:numId="7">
+    <w:abstractNumId w:val="4"/>
   </w:num>
 </w:numbering>
 </file>
 
 <file path=word/styles.xml><?xml version="1.0" encoding="utf-8"?>
-<w:styles xmlns:mc="http://schemas.openxmlformats.org/markup-compatibility/2006" xmlns:r="http://schemas.openxmlformats.org/officeDocument/2006/relationships" xmlns:w="http://schemas.openxmlformats.org/wordprocessingml/2006/main" xmlns:w14="http://schemas.microsoft.com/office/word/2010/wordml" xmlns:w15="http://schemas.microsoft.com/office/word/2012/wordml" xmlns:w16se="http://schemas.microsoft.com/office/word/2015/wordml/symex" mc:Ignorable="w14 w15 w16se">
+<w:styles xmlns:mc="http://schemas.openxmlformats.org/markup-compatibility/2006" xmlns:r="http://schemas.openxmlformats.org/officeDocument/2006/relationships" xmlns:w="http://schemas.openxmlformats.org/wordprocessingml/2006/main" xmlns:w14="http://schemas.microsoft.com/office/word/2010/wordml" xmlns:w15="http://schemas.microsoft.com/office/word/2012/wordml" mc:Ignorable="w14 w15">
   <w:docDefaults>
     <w:rPrDefault>
       <w:rPr>
@@ -1450,7 +4221,7 @@
       </w:pPr>
     </w:pPrDefault>
   </w:docDefaults>
-  <w:latentStyles w:defLockedState="0" w:defUIPriority="99" w:defSemiHidden="0" w:defUnhideWhenUsed="0" w:defQFormat="0" w:count="372">
+  <w:latentStyles w:defLockedState="0" w:defUIPriority="99" w:defSemiHidden="0" w:defUnhideWhenUsed="0" w:defQFormat="0" w:count="380">
     <w:lsdException w:name="Normal" w:uiPriority="0" w:qFormat="1"/>
     <w:lsdException w:name="heading 1" w:uiPriority="9" w:qFormat="1"/>
     <w:lsdException w:name="heading 2" w:semiHidden="1" w:uiPriority="9" w:unhideWhenUsed="1" w:qFormat="1"/>
@@ -1822,11 +4593,13 @@
     <w:lsdException w:name="List Table 5 Dark Accent 6" w:uiPriority="50"/>
     <w:lsdException w:name="List Table 6 Colorful Accent 6" w:uiPriority="51"/>
     <w:lsdException w:name="List Table 7 Colorful Accent 6" w:uiPriority="52"/>
-    <w:lsdException w:name="Mention" w:semiHidden="1" w:unhideWhenUsed="1"/>
   </w:latentStyles>
   <w:style w:type="paragraph" w:default="1" w:styleId="Normal">
     <w:name w:val="Normal"/>
     <w:qFormat/>
+    <w:rPr>
+      <w:lang w:val="es-ES"/>
+    </w:rPr>
   </w:style>
   <w:style w:type="paragraph" w:styleId="Heading1">
     <w:name w:val="heading 1"/>
@@ -2281,6 +5054,32 @@
       <w:szCs w:val="24"/>
     </w:rPr>
   </w:style>
+  <w:style w:type="table" w:styleId="TableGrid">
+    <w:name w:val="Table Grid"/>
+    <w:basedOn w:val="TableNormal"/>
+    <w:uiPriority w:val="39"/>
+    <w:rsid w:val="002D3D5A"/>
+    <w:pPr>
+      <w:spacing w:after="0" w:line="240" w:lineRule="auto"/>
+    </w:pPr>
+    <w:tblPr>
+      <w:tblInd w:w="0" w:type="dxa"/>
+      <w:tblBorders>
+        <w:top w:val="single" w:sz="4" w:space="0" w:color="auto"/>
+        <w:left w:val="single" w:sz="4" w:space="0" w:color="auto"/>
+        <w:bottom w:val="single" w:sz="4" w:space="0" w:color="auto"/>
+        <w:right w:val="single" w:sz="4" w:space="0" w:color="auto"/>
+        <w:insideH w:val="single" w:sz="4" w:space="0" w:color="auto"/>
+        <w:insideV w:val="single" w:sz="4" w:space="0" w:color="auto"/>
+      </w:tblBorders>
+      <w:tblCellMar>
+        <w:top w:w="0" w:type="dxa"/>
+        <w:left w:w="108" w:type="dxa"/>
+        <w:bottom w:w="0" w:type="dxa"/>
+        <w:right w:w="108" w:type="dxa"/>
+      </w:tblCellMar>
+    </w:tblPr>
+  </w:style>
 </w:styles>
 </file>
 
@@ -2584,7 +5383,7 @@
 </file>
 
 <file path=customXml/itemProps1.xml><?xml version="1.0" encoding="utf-8"?>
-<ds:datastoreItem xmlns:ds="http://schemas.openxmlformats.org/officeDocument/2006/customXml" ds:itemID="{9E4D73D1-83AB-42AA-A479-B20F57F3E2C1}">
+<ds:datastoreItem xmlns:ds="http://schemas.openxmlformats.org/officeDocument/2006/customXml" ds:itemID="{240862EF-B2D6-4F4C-BD4E-CF93E8730DB3}">
   <ds:schemaRefs>
     <ds:schemaRef ds:uri="http://schemas.openxmlformats.org/officeDocument/2006/bibliography"/>
   </ds:schemaRefs>

</xml_diff>